<commit_message>
Adição do link repositório + arquivo .pdf
</commit_message>
<xml_diff>
--- a/Calculadora_com_FDD/Implementação de uma calculadora utilizando FDD.docx
+++ b/Calculadora_com_FDD/Implementação de uma calculadora utilizando FDD.docx
@@ -740,7 +740,7 @@
                 <w:noProof/>
                 <w:webHidden/>
               </w:rPr>
-              <w:t>5</w:t>
+              <w:t>7</w:t>
             </w:r>
             <w:r>
               <w:rPr>
@@ -897,31 +897,7 @@
     </w:p>
     <w:p>
       <w:r>
-        <w:t>Baseando-se em &lt;</w:t>
-      </w:r>
-      <w:proofErr w:type="spellStart"/>
-      <w:r>
-        <w:t>action</w:t>
-      </w:r>
-      <w:proofErr w:type="spellEnd"/>
-      <w:r>
-        <w:t>&gt; &lt;</w:t>
-      </w:r>
-      <w:proofErr w:type="spellStart"/>
-      <w:r>
-        <w:t>result</w:t>
-      </w:r>
-      <w:proofErr w:type="spellEnd"/>
-      <w:r>
-        <w:t>&gt; &lt;</w:t>
-      </w:r>
-      <w:proofErr w:type="spellStart"/>
-      <w:r>
-        <w:t>object</w:t>
-      </w:r>
-      <w:proofErr w:type="spellEnd"/>
-      <w:r>
-        <w:t>&gt;</w:t>
+        <w:t>Baseando-se em &lt;action&gt; &lt;result&gt; &lt;object&gt;</w:t>
       </w:r>
     </w:p>
     <w:p/>
@@ -1192,6 +1168,63 @@
           <w:numId w:val="4"/>
         </w:numPr>
       </w:pPr>
+      <w:r>
+        <w:t>Realizar o cálculo por meio de uma função;</w:t>
+      </w:r>
+    </w:p>
+    <w:p>
+      <w:pPr>
+        <w:pStyle w:val="PargrafodaLista"/>
+        <w:numPr>
+          <w:ilvl w:val="1"/>
+          <w:numId w:val="4"/>
+        </w:numPr>
+      </w:pPr>
+      <w:r>
+        <w:t>Gerar dois números aleatórios</w:t>
+      </w:r>
+    </w:p>
+    <w:p>
+      <w:pPr>
+        <w:pStyle w:val="PargrafodaLista"/>
+        <w:numPr>
+          <w:ilvl w:val="1"/>
+          <w:numId w:val="4"/>
+        </w:numPr>
+      </w:pPr>
+      <w:r>
+        <w:t>Gerar uma saída correspondente a subtração dos números</w:t>
+      </w:r>
+    </w:p>
+    <w:p>
+      <w:pPr>
+        <w:pStyle w:val="PargrafodaLista"/>
+        <w:numPr>
+          <w:ilvl w:val="1"/>
+          <w:numId w:val="4"/>
+        </w:numPr>
+      </w:pPr>
+      <w:r>
+        <w:t>Retornar o resultado para o usuário.</w:t>
+      </w:r>
+    </w:p>
+    <w:p>
+      <w:pPr>
+        <w:pStyle w:val="PargrafodaLista"/>
+        <w:numPr>
+          <w:ilvl w:val="1"/>
+          <w:numId w:val="4"/>
+        </w:numPr>
+      </w:pPr>
+      <w:r>
+        <w:t>Voltar para o menu</w:t>
+      </w:r>
+    </w:p>
+    <w:p>
+      <w:pPr>
+        <w:pStyle w:val="PargrafodaLista"/>
+        <w:ind w:left="1069"/>
+      </w:pPr>
     </w:p>
     <w:p>
       <w:pPr>
@@ -1215,6 +1248,63 @@
           <w:ilvl w:val="1"/>
           <w:numId w:val="4"/>
         </w:numPr>
+      </w:pPr>
+      <w:r>
+        <w:t>Realizar o cálculo por meio de uma função;</w:t>
+      </w:r>
+    </w:p>
+    <w:p>
+      <w:pPr>
+        <w:pStyle w:val="PargrafodaLista"/>
+        <w:numPr>
+          <w:ilvl w:val="1"/>
+          <w:numId w:val="4"/>
+        </w:numPr>
+      </w:pPr>
+      <w:r>
+        <w:t>Gerar dois números aleatórios</w:t>
+      </w:r>
+    </w:p>
+    <w:p>
+      <w:pPr>
+        <w:pStyle w:val="PargrafodaLista"/>
+        <w:numPr>
+          <w:ilvl w:val="1"/>
+          <w:numId w:val="4"/>
+        </w:numPr>
+      </w:pPr>
+      <w:r>
+        <w:t>Gerar uma saída correspondente a multiplicação dos números</w:t>
+      </w:r>
+    </w:p>
+    <w:p>
+      <w:pPr>
+        <w:pStyle w:val="PargrafodaLista"/>
+        <w:numPr>
+          <w:ilvl w:val="1"/>
+          <w:numId w:val="4"/>
+        </w:numPr>
+      </w:pPr>
+      <w:r>
+        <w:t>Retornar o resultado para o usuário.</w:t>
+      </w:r>
+    </w:p>
+    <w:p>
+      <w:pPr>
+        <w:pStyle w:val="PargrafodaLista"/>
+        <w:numPr>
+          <w:ilvl w:val="1"/>
+          <w:numId w:val="4"/>
+        </w:numPr>
+      </w:pPr>
+      <w:r>
+        <w:t>Voltar para o menu</w:t>
+      </w:r>
+    </w:p>
+    <w:p>
+      <w:pPr>
+        <w:pStyle w:val="PargrafodaLista"/>
+        <w:ind w:left="1069"/>
       </w:pPr>
     </w:p>
     <w:p>
@@ -1542,6 +1632,7 @@
                 <w:color w:val="000000"/>
               </w:rPr>
             </w:pPr>
+            <w:proofErr w:type="gramStart"/>
             <w:r>
               <w:rPr>
                 <w:rFonts w:ascii="Calibri" w:eastAsia="Times New Roman" w:hAnsi="Calibri" w:cs="Calibri"/>
@@ -1549,6 +1640,7 @@
               </w:rPr>
               <w:t>Critico</w:t>
             </w:r>
+            <w:proofErr w:type="gramEnd"/>
           </w:p>
         </w:tc>
         <w:tc>
@@ -1706,6 +1798,7 @@
                 <w:color w:val="000000"/>
               </w:rPr>
             </w:pPr>
+            <w:proofErr w:type="gramStart"/>
             <w:r>
               <w:rPr>
                 <w:rFonts w:ascii="Calibri" w:eastAsia="Times New Roman" w:hAnsi="Calibri" w:cs="Calibri"/>
@@ -1713,6 +1806,7 @@
               </w:rPr>
               <w:t>Critico</w:t>
             </w:r>
+            <w:proofErr w:type="gramEnd"/>
           </w:p>
         </w:tc>
         <w:tc>
@@ -1870,6 +1964,7 @@
                 <w:color w:val="000000"/>
               </w:rPr>
             </w:pPr>
+            <w:proofErr w:type="gramStart"/>
             <w:r>
               <w:rPr>
                 <w:rFonts w:ascii="Calibri" w:eastAsia="Times New Roman" w:hAnsi="Calibri" w:cs="Calibri"/>
@@ -1877,6 +1972,7 @@
               </w:rPr>
               <w:t>Critico</w:t>
             </w:r>
+            <w:proofErr w:type="gramEnd"/>
           </w:p>
         </w:tc>
         <w:tc>
@@ -2041,6 +2137,7 @@
                 <w:color w:val="000000"/>
               </w:rPr>
             </w:pPr>
+            <w:proofErr w:type="gramStart"/>
             <w:r>
               <w:rPr>
                 <w:rFonts w:ascii="Calibri" w:eastAsia="Times New Roman" w:hAnsi="Calibri" w:cs="Calibri"/>
@@ -2048,6 +2145,7 @@
               </w:rPr>
               <w:t>Critico</w:t>
             </w:r>
+            <w:proofErr w:type="gramEnd"/>
           </w:p>
         </w:tc>
         <w:tc>
@@ -2212,6 +2310,7 @@
                 <w:color w:val="000000"/>
               </w:rPr>
             </w:pPr>
+            <w:proofErr w:type="gramStart"/>
             <w:r>
               <w:rPr>
                 <w:rFonts w:ascii="Calibri" w:eastAsia="Times New Roman" w:hAnsi="Calibri" w:cs="Calibri"/>
@@ -2219,6 +2318,7 @@
               </w:rPr>
               <w:t>Critico</w:t>
             </w:r>
+            <w:proofErr w:type="gramEnd"/>
           </w:p>
         </w:tc>
         <w:tc>
@@ -2365,15 +2465,7 @@
         <w:jc w:val="both"/>
       </w:pPr>
       <w:r>
-        <w:t xml:space="preserve">Será implementado no </w:t>
-      </w:r>
-      <w:proofErr w:type="spellStart"/>
-      <w:r>
-        <w:t>Backend</w:t>
-      </w:r>
-      <w:proofErr w:type="spellEnd"/>
-      <w:r>
-        <w:t>;</w:t>
+        <w:t>Será implementado no Backend;</w:t>
       </w:r>
     </w:p>
     <w:p>
@@ -2479,15 +2571,7 @@
         <w:jc w:val="both"/>
       </w:pPr>
       <w:r>
-        <w:t xml:space="preserve">Será implementado no </w:t>
-      </w:r>
-      <w:proofErr w:type="spellStart"/>
-      <w:r>
-        <w:t>Backend</w:t>
-      </w:r>
-      <w:proofErr w:type="spellEnd"/>
-      <w:r>
-        <w:t>;</w:t>
+        <w:t>Será implementado no Backend;</w:t>
       </w:r>
     </w:p>
     <w:p>
@@ -2545,15 +2629,7 @@
         <w:jc w:val="both"/>
       </w:pPr>
       <w:r>
-        <w:t>Recurso está disponível em uma classe denominada ‘</w:t>
-      </w:r>
-      <w:proofErr w:type="spellStart"/>
-      <w:r>
-        <w:t>Operations</w:t>
-      </w:r>
-      <w:proofErr w:type="spellEnd"/>
-      <w:r>
-        <w:t>;</w:t>
+        <w:t>Recurso está disponível em uma classe denominada ‘Operations;</w:t>
       </w:r>
     </w:p>
     <w:p>
@@ -2566,6 +2642,7 @@
         <w:jc w:val="both"/>
       </w:pPr>
       <w:r>
+        <w:lastRenderedPageBreak/>
         <w:t xml:space="preserve">O método </w:t>
       </w:r>
       <w:r>
@@ -2711,7 +2788,6 @@
         </w:numPr>
       </w:pPr>
       <w:r>
-        <w:lastRenderedPageBreak/>
         <w:t>Calcular a subtração entre os números</w:t>
       </w:r>
       <w:r>
@@ -2728,15 +2804,7 @@
         <w:jc w:val="both"/>
       </w:pPr>
       <w:r>
-        <w:t xml:space="preserve">Será implementado no </w:t>
-      </w:r>
-      <w:proofErr w:type="spellStart"/>
-      <w:r>
-        <w:t>Backend</w:t>
-      </w:r>
-      <w:proofErr w:type="spellEnd"/>
-      <w:r>
-        <w:t>;</w:t>
+        <w:t>Será implementado no Backend;</w:t>
       </w:r>
     </w:p>
     <w:p>
@@ -2788,15 +2856,7 @@
         <w:jc w:val="both"/>
       </w:pPr>
       <w:r>
-        <w:t>Recurso está disponível em uma classe denominada ‘</w:t>
-      </w:r>
-      <w:proofErr w:type="spellStart"/>
-      <w:r>
-        <w:t>Operations</w:t>
-      </w:r>
-      <w:proofErr w:type="spellEnd"/>
-      <w:r>
-        <w:t>;</w:t>
+        <w:t>Recurso está disponível em uma classe denominada ‘Operations;</w:t>
       </w:r>
     </w:p>
     <w:p>
@@ -2919,15 +2979,7 @@
         <w:jc w:val="both"/>
       </w:pPr>
       <w:r>
-        <w:t xml:space="preserve">Será implementado no </w:t>
-      </w:r>
-      <w:proofErr w:type="spellStart"/>
-      <w:r>
-        <w:t>Backend</w:t>
-      </w:r>
-      <w:proofErr w:type="spellEnd"/>
-      <w:r>
-        <w:t>;</w:t>
+        <w:t>Será implementado no Backend;</w:t>
       </w:r>
     </w:p>
     <w:p>
@@ -2979,15 +3031,7 @@
         <w:jc w:val="both"/>
       </w:pPr>
       <w:r>
-        <w:t>Recurso está disponível em uma classe denominada ‘</w:t>
-      </w:r>
-      <w:proofErr w:type="spellStart"/>
-      <w:r>
-        <w:t>Operations</w:t>
-      </w:r>
-      <w:proofErr w:type="spellEnd"/>
-      <w:r>
-        <w:t>;</w:t>
+        <w:t>Recurso está disponível em uma classe denominada ‘Operations;</w:t>
       </w:r>
     </w:p>
     <w:p>
@@ -3108,15 +3152,7 @@
         <w:jc w:val="both"/>
       </w:pPr>
       <w:r>
-        <w:t xml:space="preserve">Será implementado no </w:t>
-      </w:r>
-      <w:proofErr w:type="spellStart"/>
-      <w:r>
-        <w:t>Backend</w:t>
-      </w:r>
-      <w:proofErr w:type="spellEnd"/>
-      <w:r>
-        <w:t>;</w:t>
+        <w:t>Será implementado no Backend;</w:t>
       </w:r>
     </w:p>
     <w:p>
@@ -3155,15 +3191,7 @@
         <w:jc w:val="both"/>
       </w:pPr>
       <w:r>
-        <w:t>Recurso está disponível em uma classe denominada ‘</w:t>
-      </w:r>
-      <w:proofErr w:type="spellStart"/>
-      <w:r>
-        <w:t>Operations</w:t>
-      </w:r>
-      <w:proofErr w:type="spellEnd"/>
-      <w:r>
-        <w:t>;</w:t>
+        <w:t>Recurso está disponível em uma classe denominada ‘Operations;</w:t>
       </w:r>
     </w:p>
     <w:p>
@@ -3239,6 +3267,7 @@
         <w:jc w:val="both"/>
       </w:pPr>
       <w:r>
+        <w:lastRenderedPageBreak/>
         <w:t>Esse método processará a divisão entre esses dois números aleatórios;</w:t>
       </w:r>
     </w:p>
@@ -3298,6 +3327,8 @@
       </w:r>
       <w:bookmarkEnd w:id="11"/>
     </w:p>
+    <w:bookmarkStart w:id="12" w:name="_9fp67caihr24" w:colFirst="0" w:colLast="0"/>
+    <w:bookmarkEnd w:id="12"/>
     <w:p>
       <w:pPr>
         <w:pStyle w:val="PargrafodaLista"/>
@@ -3306,8 +3337,6 @@
           <w:numId w:val="3"/>
         </w:numPr>
       </w:pPr>
-      <w:bookmarkStart w:id="12" w:name="_9fp67caihr24" w:colFirst="0" w:colLast="0"/>
-      <w:bookmarkEnd w:id="12"/>
       <w:r>
         <w:rPr>
           <w:noProof/>
@@ -3395,19 +3424,7 @@
                                 <w:highlight w:val="white"/>
                                 <w:lang w:val="en-US"/>
                               </w:rPr>
-                              <w:t xml:space="preserve"> </w:t>
-                            </w:r>
-                            <w:proofErr w:type="spellStart"/>
-                            <w:r>
-                              <w:rPr>
-                                <w:rFonts w:ascii="Courier New" w:hAnsi="Courier New" w:cs="Courier New"/>
-                                <w:color w:val="000000"/>
-                                <w:sz w:val="20"/>
-                                <w:szCs w:val="20"/>
-                                <w:highlight w:val="white"/>
-                                <w:lang w:val="en-US"/>
-                              </w:rPr>
-                              <w:t>java</w:t>
+                              <w:t xml:space="preserve"> java</w:t>
                             </w:r>
                             <w:r>
                               <w:rPr>
@@ -3457,7 +3474,6 @@
                               </w:rPr>
                               <w:t>Scanner</w:t>
                             </w:r>
-                            <w:proofErr w:type="spellEnd"/>
                             <w:r>
                               <w:rPr>
                                 <w:rFonts w:ascii="Courier New" w:hAnsi="Courier New" w:cs="Courier New"/>
@@ -3715,21 +3731,8 @@
                                 <w:highlight w:val="white"/>
                                 <w:lang w:val="en-US"/>
                               </w:rPr>
-                              <w:t xml:space="preserve"> </w:t>
-                            </w:r>
-                            <w:proofErr w:type="spellStart"/>
-                            <w:r>
-                              <w:rPr>
-                                <w:rFonts w:ascii="Courier New" w:hAnsi="Courier New" w:cs="Courier New"/>
-                                <w:color w:val="000000"/>
-                                <w:sz w:val="20"/>
-                                <w:szCs w:val="20"/>
-                                <w:highlight w:val="white"/>
-                                <w:lang w:val="en-US"/>
-                              </w:rPr>
-                              <w:t>args</w:t>
-                            </w:r>
-                            <w:proofErr w:type="spellEnd"/>
+                              <w:t xml:space="preserve"> args</w:t>
+                            </w:r>
                             <w:r>
                               <w:rPr>
                                 <w:rFonts w:ascii="Courier New" w:hAnsi="Courier New" w:cs="Courier New"/>
@@ -4010,7 +4013,6 @@
                               </w:rPr>
                               <w:t xml:space="preserve"> </w:t>
                             </w:r>
-                            <w:proofErr w:type="spellStart"/>
                             <w:r>
                               <w:rPr>
                                 <w:rFonts w:ascii="Courier New" w:hAnsi="Courier New" w:cs="Courier New"/>
@@ -4021,7 +4023,6 @@
                               </w:rPr>
                               <w:t>int</w:t>
                             </w:r>
-                            <w:proofErr w:type="spellEnd"/>
                             <w:r>
                               <w:rPr>
                                 <w:rFonts w:ascii="Courier New" w:hAnsi="Courier New" w:cs="Courier New"/>
@@ -4131,7 +4132,6 @@
                               </w:rPr>
                               <w:t xml:space="preserve"> </w:t>
                             </w:r>
-                            <w:proofErr w:type="spellStart"/>
                             <w:r>
                               <w:rPr>
                                 <w:rFonts w:ascii="Courier New" w:hAnsi="Courier New" w:cs="Courier New"/>
@@ -4142,7 +4142,6 @@
                               </w:rPr>
                               <w:t>int</w:t>
                             </w:r>
-                            <w:proofErr w:type="spellEnd"/>
                             <w:r>
                               <w:rPr>
                                 <w:rFonts w:ascii="Courier New" w:hAnsi="Courier New" w:cs="Courier New"/>
@@ -4252,7 +4251,6 @@
                               </w:rPr>
                               <w:t xml:space="preserve"> </w:t>
                             </w:r>
-                            <w:proofErr w:type="spellStart"/>
                             <w:r>
                               <w:rPr>
                                 <w:rFonts w:ascii="Courier New" w:hAnsi="Courier New" w:cs="Courier New"/>
@@ -4263,7 +4261,6 @@
                               </w:rPr>
                               <w:t>int</w:t>
                             </w:r>
-                            <w:proofErr w:type="spellEnd"/>
                             <w:r>
                               <w:rPr>
                                 <w:rFonts w:ascii="Courier New" w:hAnsi="Courier New" w:cs="Courier New"/>
@@ -4373,7 +4370,6 @@
                               </w:rPr>
                               <w:t xml:space="preserve"> </w:t>
                             </w:r>
-                            <w:proofErr w:type="spellStart"/>
                             <w:r>
                               <w:rPr>
                                 <w:rFonts w:ascii="Courier New" w:hAnsi="Courier New" w:cs="Courier New"/>
@@ -4384,7 +4380,6 @@
                               </w:rPr>
                               <w:t>int</w:t>
                             </w:r>
-                            <w:proofErr w:type="spellEnd"/>
                             <w:r>
                               <w:rPr>
                                 <w:rFonts w:ascii="Courier New" w:hAnsi="Courier New" w:cs="Courier New"/>
@@ -4517,31 +4512,7 @@
                                 <w:highlight w:val="white"/>
                                 <w:lang w:val="en-US"/>
                               </w:rPr>
-                              <w:t xml:space="preserve"> </w:t>
-                            </w:r>
-                            <w:proofErr w:type="spellStart"/>
-                            <w:r>
-                              <w:rPr>
-                                <w:rFonts w:ascii="Courier New" w:hAnsi="Courier New" w:cs="Courier New"/>
-                                <w:color w:val="000000"/>
-                                <w:sz w:val="20"/>
-                                <w:szCs w:val="20"/>
-                                <w:highlight w:val="white"/>
-                                <w:lang w:val="en-US"/>
-                              </w:rPr>
-                              <w:t>sair</w:t>
-                            </w:r>
-                            <w:proofErr w:type="spellEnd"/>
-                            <w:r>
-                              <w:rPr>
-                                <w:rFonts w:ascii="Courier New" w:hAnsi="Courier New" w:cs="Courier New"/>
-                                <w:color w:val="000000"/>
-                                <w:sz w:val="20"/>
-                                <w:szCs w:val="20"/>
-                                <w:highlight w:val="white"/>
-                                <w:lang w:val="en-US"/>
-                              </w:rPr>
-                              <w:t xml:space="preserve"> </w:t>
+                              <w:t xml:space="preserve"> sair </w:t>
                             </w:r>
                             <w:r>
                               <w:rPr>
@@ -5093,19 +5064,7 @@
                                 <w:highlight w:val="white"/>
                                 <w:lang w:val="en-US"/>
                               </w:rPr>
-                              <w:t xml:space="preserve"> </w:t>
-                            </w:r>
-                            <w:proofErr w:type="spellStart"/>
-                            <w:r>
-                              <w:rPr>
-                                <w:rFonts w:ascii="Courier New" w:hAnsi="Courier New" w:cs="Courier New"/>
-                                <w:color w:val="000000"/>
-                                <w:sz w:val="20"/>
-                                <w:szCs w:val="20"/>
-                                <w:highlight w:val="white"/>
-                                <w:lang w:val="en-US"/>
-                              </w:rPr>
-                              <w:t>input</w:t>
+                              <w:t xml:space="preserve"> input</w:t>
                             </w:r>
                             <w:r>
                               <w:rPr>
@@ -5131,7 +5090,6 @@
                               </w:rPr>
                               <w:t>nextInt</w:t>
                             </w:r>
-                            <w:proofErr w:type="spellEnd"/>
                             <w:r>
                               <w:rPr>
                                 <w:rFonts w:ascii="Courier New" w:hAnsi="Courier New" w:cs="Courier New"/>
@@ -5372,21 +5330,8 @@
                                 <w:highlight w:val="white"/>
                                 <w:lang w:val="en-US"/>
                               </w:rPr>
-                              <w:t xml:space="preserve"> </w:t>
-                            </w:r>
-                            <w:proofErr w:type="spellStart"/>
-                            <w:r>
-                              <w:rPr>
-                                <w:rFonts w:ascii="Courier New" w:hAnsi="Courier New" w:cs="Courier New"/>
-                                <w:color w:val="000000"/>
-                                <w:sz w:val="20"/>
-                                <w:szCs w:val="20"/>
-                                <w:highlight w:val="white"/>
-                                <w:lang w:val="en-US"/>
-                              </w:rPr>
-                              <w:t>Adição</w:t>
-                            </w:r>
-                            <w:proofErr w:type="spellEnd"/>
+                              <w:t xml:space="preserve"> Adição</w:t>
+                            </w:r>
                             <w:r>
                               <w:rPr>
                                 <w:rFonts w:ascii="Courier New" w:hAnsi="Courier New" w:cs="Courier New"/>
@@ -5481,17 +5426,6 @@
                                 <w:lang w:val="en-US"/>
                               </w:rPr>
                               <w:tab/>
-                            </w:r>
-                            <w:proofErr w:type="spellStart"/>
-                            <w:r>
-                              <w:rPr>
-                                <w:rFonts w:ascii="Courier New" w:hAnsi="Courier New" w:cs="Courier New"/>
-                                <w:color w:val="000000"/>
-                                <w:sz w:val="20"/>
-                                <w:szCs w:val="20"/>
-                                <w:highlight w:val="white"/>
-                                <w:lang w:val="en-US"/>
-                              </w:rPr>
                               <w:t>Operations</w:t>
                             </w:r>
                             <w:r>
@@ -5518,7 +5452,6 @@
                               </w:rPr>
                               <w:t>adicao</w:t>
                             </w:r>
-                            <w:proofErr w:type="spellEnd"/>
                             <w:r>
                               <w:rPr>
                                 <w:rFonts w:ascii="Courier New" w:hAnsi="Courier New" w:cs="Courier New"/>
@@ -5733,21 +5666,8 @@
                                 <w:highlight w:val="white"/>
                                 <w:lang w:val="en-US"/>
                               </w:rPr>
-                              <w:t xml:space="preserve"> </w:t>
-                            </w:r>
-                            <w:proofErr w:type="spellStart"/>
-                            <w:r>
-                              <w:rPr>
-                                <w:rFonts w:ascii="Courier New" w:hAnsi="Courier New" w:cs="Courier New"/>
-                                <w:color w:val="000000"/>
-                                <w:sz w:val="20"/>
-                                <w:szCs w:val="20"/>
-                                <w:highlight w:val="white"/>
-                                <w:lang w:val="en-US"/>
-                              </w:rPr>
-                              <w:t>subtração</w:t>
-                            </w:r>
-                            <w:proofErr w:type="spellEnd"/>
+                              <w:t xml:space="preserve"> subtração</w:t>
+                            </w:r>
                             <w:r>
                               <w:rPr>
                                 <w:rFonts w:ascii="Courier New" w:hAnsi="Courier New" w:cs="Courier New"/>
@@ -5842,17 +5762,6 @@
                                 <w:lang w:val="en-US"/>
                               </w:rPr>
                               <w:tab/>
-                            </w:r>
-                            <w:proofErr w:type="spellStart"/>
-                            <w:r>
-                              <w:rPr>
-                                <w:rFonts w:ascii="Courier New" w:hAnsi="Courier New" w:cs="Courier New"/>
-                                <w:color w:val="000000"/>
-                                <w:sz w:val="20"/>
-                                <w:szCs w:val="20"/>
-                                <w:highlight w:val="white"/>
-                                <w:lang w:val="en-US"/>
-                              </w:rPr>
                               <w:t>Operations</w:t>
                             </w:r>
                             <w:r>
@@ -5879,7 +5788,6 @@
                               </w:rPr>
                               <w:t>subtracao</w:t>
                             </w:r>
-                            <w:proofErr w:type="spellEnd"/>
                             <w:r>
                               <w:rPr>
                                 <w:rFonts w:ascii="Courier New" w:hAnsi="Courier New" w:cs="Courier New"/>
@@ -6094,21 +6002,8 @@
                                 <w:highlight w:val="white"/>
                                 <w:lang w:val="en-US"/>
                               </w:rPr>
-                              <w:t xml:space="preserve"> </w:t>
-                            </w:r>
-                            <w:proofErr w:type="spellStart"/>
-                            <w:r>
-                              <w:rPr>
-                                <w:rFonts w:ascii="Courier New" w:hAnsi="Courier New" w:cs="Courier New"/>
-                                <w:color w:val="000000"/>
-                                <w:sz w:val="20"/>
-                                <w:szCs w:val="20"/>
-                                <w:highlight w:val="white"/>
-                                <w:lang w:val="en-US"/>
-                              </w:rPr>
-                              <w:t>divisão</w:t>
-                            </w:r>
-                            <w:proofErr w:type="spellEnd"/>
+                              <w:t xml:space="preserve"> divisão</w:t>
+                            </w:r>
                             <w:r>
                               <w:rPr>
                                 <w:rFonts w:ascii="Courier New" w:hAnsi="Courier New" w:cs="Courier New"/>
@@ -6203,17 +6098,6 @@
                                 <w:lang w:val="en-US"/>
                               </w:rPr>
                               <w:tab/>
-                            </w:r>
-                            <w:proofErr w:type="spellStart"/>
-                            <w:r>
-                              <w:rPr>
-                                <w:rFonts w:ascii="Courier New" w:hAnsi="Courier New" w:cs="Courier New"/>
-                                <w:color w:val="000000"/>
-                                <w:sz w:val="20"/>
-                                <w:szCs w:val="20"/>
-                                <w:highlight w:val="white"/>
-                                <w:lang w:val="en-US"/>
-                              </w:rPr>
                               <w:t>Operations</w:t>
                             </w:r>
                             <w:r>
@@ -6240,7 +6124,6 @@
                               </w:rPr>
                               <w:t>divisao</w:t>
                             </w:r>
-                            <w:proofErr w:type="spellEnd"/>
                             <w:r>
                               <w:rPr>
                                 <w:rFonts w:ascii="Courier New" w:hAnsi="Courier New" w:cs="Courier New"/>
@@ -6455,21 +6338,8 @@
                                 <w:highlight w:val="white"/>
                                 <w:lang w:val="en-US"/>
                               </w:rPr>
-                              <w:t xml:space="preserve"> </w:t>
-                            </w:r>
-                            <w:proofErr w:type="spellStart"/>
-                            <w:r>
-                              <w:rPr>
-                                <w:rFonts w:ascii="Courier New" w:hAnsi="Courier New" w:cs="Courier New"/>
-                                <w:color w:val="000000"/>
-                                <w:sz w:val="20"/>
-                                <w:szCs w:val="20"/>
-                                <w:highlight w:val="white"/>
-                                <w:lang w:val="en-US"/>
-                              </w:rPr>
-                              <w:t>multiplicação</w:t>
-                            </w:r>
-                            <w:proofErr w:type="spellEnd"/>
+                              <w:t xml:space="preserve"> multiplicação</w:t>
+                            </w:r>
                             <w:r>
                               <w:rPr>
                                 <w:rFonts w:ascii="Courier New" w:hAnsi="Courier New" w:cs="Courier New"/>
@@ -6564,17 +6434,6 @@
                                 <w:lang w:val="en-US"/>
                               </w:rPr>
                               <w:tab/>
-                            </w:r>
-                            <w:proofErr w:type="spellStart"/>
-                            <w:r>
-                              <w:rPr>
-                                <w:rFonts w:ascii="Courier New" w:hAnsi="Courier New" w:cs="Courier New"/>
-                                <w:color w:val="000000"/>
-                                <w:sz w:val="20"/>
-                                <w:szCs w:val="20"/>
-                                <w:highlight w:val="white"/>
-                                <w:lang w:val="en-US"/>
-                              </w:rPr>
                               <w:t>Operations</w:t>
                             </w:r>
                             <w:r>
@@ -6601,7 +6460,6 @@
                               </w:rPr>
                               <w:t>multiplicacao</w:t>
                             </w:r>
-                            <w:proofErr w:type="spellEnd"/>
                             <w:r>
                               <w:rPr>
                                 <w:rFonts w:ascii="Courier New" w:hAnsi="Courier New" w:cs="Courier New"/>
@@ -6901,17 +6759,6 @@
                                 <w:lang w:val="en-US"/>
                               </w:rPr>
                               <w:tab/>
-                            </w:r>
-                            <w:proofErr w:type="spellStart"/>
-                            <w:r>
-                              <w:rPr>
-                                <w:rFonts w:ascii="Courier New" w:hAnsi="Courier New" w:cs="Courier New"/>
-                                <w:color w:val="000000"/>
-                                <w:sz w:val="20"/>
-                                <w:szCs w:val="20"/>
-                                <w:highlight w:val="white"/>
-                                <w:lang w:val="en-US"/>
-                              </w:rPr>
                               <w:t>System</w:t>
                             </w:r>
                             <w:r>
@@ -6962,7 +6809,6 @@
                               </w:rPr>
                               <w:t>println</w:t>
                             </w:r>
-                            <w:proofErr w:type="spellEnd"/>
                             <w:r>
                               <w:rPr>
                                 <w:rFonts w:ascii="Courier New" w:hAnsi="Courier New" w:cs="Courier New"/>
@@ -6985,55 +6831,7 @@
                                 <w:highlight w:val="white"/>
                                 <w:lang w:val="en-US"/>
                               </w:rPr>
-                              <w:t>"</w:t>
-                            </w:r>
-                            <w:proofErr w:type="spellStart"/>
-                            <w:r>
-                              <w:rPr>
-                                <w:rFonts w:ascii="Courier New" w:hAnsi="Courier New" w:cs="Courier New"/>
-                                <w:color w:val="808080"/>
-                                <w:sz w:val="20"/>
-                                <w:szCs w:val="20"/>
-                                <w:highlight w:val="white"/>
-                                <w:lang w:val="en-US"/>
-                              </w:rPr>
-                              <w:t>Operação</w:t>
-                            </w:r>
-                            <w:proofErr w:type="spellEnd"/>
-                            <w:r>
-                              <w:rPr>
-                                <w:rFonts w:ascii="Courier New" w:hAnsi="Courier New" w:cs="Courier New"/>
-                                <w:color w:val="808080"/>
-                                <w:sz w:val="20"/>
-                                <w:szCs w:val="20"/>
-                                <w:highlight w:val="white"/>
-                                <w:lang w:val="en-US"/>
-                              </w:rPr>
-                              <w:t xml:space="preserve"> </w:t>
-                            </w:r>
-                            <w:proofErr w:type="spellStart"/>
-                            <w:r>
-                              <w:rPr>
-                                <w:rFonts w:ascii="Courier New" w:hAnsi="Courier New" w:cs="Courier New"/>
-                                <w:color w:val="808080"/>
-                                <w:sz w:val="20"/>
-                                <w:szCs w:val="20"/>
-                                <w:highlight w:val="white"/>
-                                <w:lang w:val="en-US"/>
-                              </w:rPr>
-                              <w:t>invalida</w:t>
-                            </w:r>
-                            <w:proofErr w:type="spellEnd"/>
-                            <w:r>
-                              <w:rPr>
-                                <w:rFonts w:ascii="Courier New" w:hAnsi="Courier New" w:cs="Courier New"/>
-                                <w:color w:val="808080"/>
-                                <w:sz w:val="20"/>
-                                <w:szCs w:val="20"/>
-                                <w:highlight w:val="white"/>
-                                <w:lang w:val="en-US"/>
-                              </w:rPr>
-                              <w:t>!!"</w:t>
+                              <w:t>"Operação invalida!!"</w:t>
                             </w:r>
                             <w:r>
                               <w:rPr>
@@ -7398,17 +7196,6 @@
                                 <w:lang w:val="en-US"/>
                               </w:rPr>
                               <w:tab/>
-                            </w:r>
-                            <w:proofErr w:type="spellStart"/>
-                            <w:r>
-                              <w:rPr>
-                                <w:rFonts w:ascii="Courier New" w:hAnsi="Courier New" w:cs="Courier New"/>
-                                <w:color w:val="000000"/>
-                                <w:sz w:val="20"/>
-                                <w:szCs w:val="20"/>
-                                <w:highlight w:val="white"/>
-                                <w:lang w:val="en-US"/>
-                              </w:rPr>
                               <w:t>System</w:t>
                             </w:r>
                             <w:r>
@@ -7459,7 +7246,6 @@
                               </w:rPr>
                               <w:t>println</w:t>
                             </w:r>
-                            <w:proofErr w:type="spellEnd"/>
                             <w:r>
                               <w:rPr>
                                 <w:rFonts w:ascii="Courier New" w:hAnsi="Courier New" w:cs="Courier New"/>
@@ -7669,21 +7455,8 @@
                                 <w:highlight w:val="white"/>
                                 <w:lang w:val="en-US"/>
                               </w:rPr>
-                              <w:t xml:space="preserve"> </w:t>
-                            </w:r>
-                            <w:proofErr w:type="spellStart"/>
-                            <w:r>
-                              <w:rPr>
-                                <w:rFonts w:ascii="Courier New" w:hAnsi="Courier New" w:cs="Courier New"/>
-                                <w:color w:val="000000"/>
-                                <w:sz w:val="20"/>
-                                <w:szCs w:val="20"/>
-                                <w:highlight w:val="white"/>
-                                <w:lang w:val="en-US"/>
-                              </w:rPr>
-                              <w:t>sair</w:t>
-                            </w:r>
-                            <w:proofErr w:type="spellEnd"/>
+                              <w:t xml:space="preserve"> sair</w:t>
+                            </w:r>
                             <w:r>
                               <w:rPr>
                                 <w:rFonts w:ascii="Courier New" w:hAnsi="Courier New" w:cs="Courier New"/>
@@ -7772,17 +7545,6 @@
                                 <w:lang w:val="en-US"/>
                               </w:rPr>
                               <w:tab/>
-                            </w:r>
-                            <w:proofErr w:type="spellStart"/>
-                            <w:r>
-                              <w:rPr>
-                                <w:rFonts w:ascii="Courier New" w:hAnsi="Courier New" w:cs="Courier New"/>
-                                <w:color w:val="000000"/>
-                                <w:sz w:val="20"/>
-                                <w:szCs w:val="20"/>
-                                <w:highlight w:val="white"/>
-                                <w:lang w:val="en-US"/>
-                              </w:rPr>
                               <w:t>input</w:t>
                             </w:r>
                             <w:r>
@@ -7809,7 +7571,6 @@
                               </w:rPr>
                               <w:t>close</w:t>
                             </w:r>
-                            <w:proofErr w:type="spellEnd"/>
                             <w:r>
                               <w:rPr>
                                 <w:rFonts w:ascii="Courier New" w:hAnsi="Courier New" w:cs="Courier New"/>
@@ -8030,17 +7791,6 @@
                                 <w:lang w:val="en-US"/>
                               </w:rPr>
                               <w:tab/>
-                            </w:r>
-                            <w:proofErr w:type="spellStart"/>
-                            <w:r>
-                              <w:rPr>
-                                <w:rFonts w:ascii="Courier New" w:hAnsi="Courier New" w:cs="Courier New"/>
-                                <w:color w:val="000000"/>
-                                <w:sz w:val="20"/>
-                                <w:szCs w:val="20"/>
-                                <w:highlight w:val="white"/>
-                                <w:lang w:val="en-US"/>
-                              </w:rPr>
                               <w:t>System</w:t>
                             </w:r>
                             <w:r>
@@ -8091,7 +7841,6 @@
                               </w:rPr>
                               <w:t>println</w:t>
                             </w:r>
-                            <w:proofErr w:type="spellEnd"/>
                             <w:r>
                               <w:rPr>
                                 <w:rFonts w:ascii="Courier New" w:hAnsi="Courier New" w:cs="Courier New"/>
@@ -8114,31 +7863,7 @@
                                 <w:highlight w:val="white"/>
                                 <w:lang w:val="en-US"/>
                               </w:rPr>
-                              <w:t xml:space="preserve">"1- </w:t>
-                            </w:r>
-                            <w:proofErr w:type="spellStart"/>
-                            <w:r>
-                              <w:rPr>
-                                <w:rFonts w:ascii="Courier New" w:hAnsi="Courier New" w:cs="Courier New"/>
-                                <w:color w:val="808080"/>
-                                <w:sz w:val="20"/>
-                                <w:szCs w:val="20"/>
-                                <w:highlight w:val="white"/>
-                                <w:lang w:val="en-US"/>
-                              </w:rPr>
-                              <w:t>Adicao</w:t>
-                            </w:r>
-                            <w:proofErr w:type="spellEnd"/>
-                            <w:r>
-                              <w:rPr>
-                                <w:rFonts w:ascii="Courier New" w:hAnsi="Courier New" w:cs="Courier New"/>
-                                <w:color w:val="808080"/>
-                                <w:sz w:val="20"/>
-                                <w:szCs w:val="20"/>
-                                <w:highlight w:val="white"/>
-                                <w:lang w:val="en-US"/>
-                              </w:rPr>
-                              <w:t>"</w:t>
+                              <w:t>"1- Adicao"</w:t>
                             </w:r>
                             <w:r>
                               <w:rPr>
@@ -8190,17 +7915,6 @@
                                 <w:lang w:val="en-US"/>
                               </w:rPr>
                               <w:tab/>
-                            </w:r>
-                            <w:proofErr w:type="spellStart"/>
-                            <w:r>
-                              <w:rPr>
-                                <w:rFonts w:ascii="Courier New" w:hAnsi="Courier New" w:cs="Courier New"/>
-                                <w:color w:val="000000"/>
-                                <w:sz w:val="20"/>
-                                <w:szCs w:val="20"/>
-                                <w:highlight w:val="white"/>
-                                <w:lang w:val="en-US"/>
-                              </w:rPr>
                               <w:t>System</w:t>
                             </w:r>
                             <w:r>
@@ -8251,7 +7965,6 @@
                               </w:rPr>
                               <w:t>println</w:t>
                             </w:r>
-                            <w:proofErr w:type="spellEnd"/>
                             <w:r>
                               <w:rPr>
                                 <w:rFonts w:ascii="Courier New" w:hAnsi="Courier New" w:cs="Courier New"/>
@@ -8274,31 +7987,7 @@
                                 <w:highlight w:val="white"/>
                                 <w:lang w:val="en-US"/>
                               </w:rPr>
-                              <w:t xml:space="preserve">"2- </w:t>
-                            </w:r>
-                            <w:proofErr w:type="spellStart"/>
-                            <w:r>
-                              <w:rPr>
-                                <w:rFonts w:ascii="Courier New" w:hAnsi="Courier New" w:cs="Courier New"/>
-                                <w:color w:val="808080"/>
-                                <w:sz w:val="20"/>
-                                <w:szCs w:val="20"/>
-                                <w:highlight w:val="white"/>
-                                <w:lang w:val="en-US"/>
-                              </w:rPr>
-                              <w:t>Subtracao</w:t>
-                            </w:r>
-                            <w:proofErr w:type="spellEnd"/>
-                            <w:r>
-                              <w:rPr>
-                                <w:rFonts w:ascii="Courier New" w:hAnsi="Courier New" w:cs="Courier New"/>
-                                <w:color w:val="808080"/>
-                                <w:sz w:val="20"/>
-                                <w:szCs w:val="20"/>
-                                <w:highlight w:val="white"/>
-                                <w:lang w:val="en-US"/>
-                              </w:rPr>
-                              <w:t>"</w:t>
+                              <w:t>"2- Subtracao"</w:t>
                             </w:r>
                             <w:r>
                               <w:rPr>
@@ -8350,17 +8039,6 @@
                                 <w:lang w:val="en-US"/>
                               </w:rPr>
                               <w:tab/>
-                            </w:r>
-                            <w:proofErr w:type="spellStart"/>
-                            <w:r>
-                              <w:rPr>
-                                <w:rFonts w:ascii="Courier New" w:hAnsi="Courier New" w:cs="Courier New"/>
-                                <w:color w:val="000000"/>
-                                <w:sz w:val="20"/>
-                                <w:szCs w:val="20"/>
-                                <w:highlight w:val="white"/>
-                                <w:lang w:val="en-US"/>
-                              </w:rPr>
                               <w:t>System</w:t>
                             </w:r>
                             <w:r>
@@ -8411,7 +8089,6 @@
                               </w:rPr>
                               <w:t>println</w:t>
                             </w:r>
-                            <w:proofErr w:type="spellEnd"/>
                             <w:r>
                               <w:rPr>
                                 <w:rFonts w:ascii="Courier New" w:hAnsi="Courier New" w:cs="Courier New"/>
@@ -8434,31 +8111,7 @@
                                 <w:highlight w:val="white"/>
                                 <w:lang w:val="en-US"/>
                               </w:rPr>
-                              <w:t xml:space="preserve">"3- </w:t>
-                            </w:r>
-                            <w:proofErr w:type="spellStart"/>
-                            <w:r>
-                              <w:rPr>
-                                <w:rFonts w:ascii="Courier New" w:hAnsi="Courier New" w:cs="Courier New"/>
-                                <w:color w:val="808080"/>
-                                <w:sz w:val="20"/>
-                                <w:szCs w:val="20"/>
-                                <w:highlight w:val="white"/>
-                                <w:lang w:val="en-US"/>
-                              </w:rPr>
-                              <w:t>Multiplicacao</w:t>
-                            </w:r>
-                            <w:proofErr w:type="spellEnd"/>
-                            <w:r>
-                              <w:rPr>
-                                <w:rFonts w:ascii="Courier New" w:hAnsi="Courier New" w:cs="Courier New"/>
-                                <w:color w:val="808080"/>
-                                <w:sz w:val="20"/>
-                                <w:szCs w:val="20"/>
-                                <w:highlight w:val="white"/>
-                                <w:lang w:val="en-US"/>
-                              </w:rPr>
-                              <w:t>"</w:t>
+                              <w:t>"3- Multiplicacao"</w:t>
                             </w:r>
                             <w:r>
                               <w:rPr>
@@ -8510,17 +8163,6 @@
                                 <w:lang w:val="en-US"/>
                               </w:rPr>
                               <w:tab/>
-                            </w:r>
-                            <w:proofErr w:type="spellStart"/>
-                            <w:r>
-                              <w:rPr>
-                                <w:rFonts w:ascii="Courier New" w:hAnsi="Courier New" w:cs="Courier New"/>
-                                <w:color w:val="000000"/>
-                                <w:sz w:val="20"/>
-                                <w:szCs w:val="20"/>
-                                <w:highlight w:val="white"/>
-                                <w:lang w:val="en-US"/>
-                              </w:rPr>
                               <w:t>System</w:t>
                             </w:r>
                             <w:r>
@@ -8571,7 +8213,6 @@
                               </w:rPr>
                               <w:t>println</w:t>
                             </w:r>
-                            <w:proofErr w:type="spellEnd"/>
                             <w:r>
                               <w:rPr>
                                 <w:rFonts w:ascii="Courier New" w:hAnsi="Courier New" w:cs="Courier New"/>
@@ -8594,31 +8235,7 @@
                                 <w:highlight w:val="white"/>
                                 <w:lang w:val="en-US"/>
                               </w:rPr>
-                              <w:t xml:space="preserve">"4- </w:t>
-                            </w:r>
-                            <w:proofErr w:type="spellStart"/>
-                            <w:r>
-                              <w:rPr>
-                                <w:rFonts w:ascii="Courier New" w:hAnsi="Courier New" w:cs="Courier New"/>
-                                <w:color w:val="808080"/>
-                                <w:sz w:val="20"/>
-                                <w:szCs w:val="20"/>
-                                <w:highlight w:val="white"/>
-                                <w:lang w:val="en-US"/>
-                              </w:rPr>
-                              <w:t>Divisao</w:t>
-                            </w:r>
-                            <w:proofErr w:type="spellEnd"/>
-                            <w:r>
-                              <w:rPr>
-                                <w:rFonts w:ascii="Courier New" w:hAnsi="Courier New" w:cs="Courier New"/>
-                                <w:color w:val="808080"/>
-                                <w:sz w:val="20"/>
-                                <w:szCs w:val="20"/>
-                                <w:highlight w:val="white"/>
-                                <w:lang w:val="en-US"/>
-                              </w:rPr>
-                              <w:t>"</w:t>
+                              <w:t>"4- Divisao"</w:t>
                             </w:r>
                             <w:r>
                               <w:rPr>
@@ -8670,7 +8287,6 @@
                               </w:rPr>
                               <w:tab/>
                             </w:r>
-                            <w:proofErr w:type="spellStart"/>
                             <w:r>
                               <w:rPr>
                                 <w:rFonts w:ascii="Courier New" w:hAnsi="Courier New" w:cs="Courier New"/>
@@ -8725,7 +8341,6 @@
                               </w:rPr>
                               <w:t>println</w:t>
                             </w:r>
-                            <w:proofErr w:type="spellEnd"/>
                             <w:r>
                               <w:rPr>
                                 <w:rFonts w:ascii="Courier New" w:hAnsi="Courier New" w:cs="Courier New"/>
@@ -14597,7 +14212,19 @@
                                 <w:szCs w:val="20"/>
                                 <w:lang w:val="en-US"/>
                               </w:rPr>
-                              <w:t>();</w:t>
+                              <w:t>(</w:t>
+                            </w:r>
+                            <w:r>
+                              <w:rPr>
+                                <w:rFonts w:ascii="Courier New" w:eastAsia="Times New Roman" w:hAnsi="Courier New" w:cs="Courier New"/>
+                                <w:b/>
+                                <w:bCs/>
+                                <w:color w:val="000080"/>
+                                <w:sz w:val="20"/>
+                                <w:szCs w:val="20"/>
+                                <w:lang w:val="en-US"/>
+                              </w:rPr>
+                              <w:t>);</w:t>
                             </w:r>
                           </w:p>
                           <w:p>
@@ -14969,27 +14596,15 @@
                               </w:rPr>
                               <w:t xml:space="preserve"> </w:t>
                             </w:r>
-                            <w:proofErr w:type="spellStart"/>
-                            <w:r>
-                              <w:rPr>
-                                <w:rFonts w:ascii="Courier New" w:eastAsia="Times New Roman" w:hAnsi="Courier New" w:cs="Courier New"/>
-                                <w:color w:val="000000"/>
-                                <w:sz w:val="20"/>
-                                <w:szCs w:val="20"/>
-                                <w:lang w:val="en-US"/>
-                              </w:rPr>
-                              <w:t>adicao</w:t>
-                            </w:r>
-                            <w:proofErr w:type="spellEnd"/>
-                            <w:r>
-                              <w:rPr>
-                                <w:rFonts w:ascii="Courier New" w:eastAsia="Times New Roman" w:hAnsi="Courier New" w:cs="Courier New"/>
-                                <w:color w:val="000000"/>
-                                <w:sz w:val="20"/>
-                                <w:szCs w:val="20"/>
-                                <w:lang w:val="en-US"/>
-                              </w:rPr>
-                              <w:t>(){</w:t>
+                            <w:r>
+                              <w:rPr>
+                                <w:rFonts w:ascii="Courier New" w:eastAsia="Times New Roman" w:hAnsi="Courier New" w:cs="Courier New"/>
+                                <w:color w:val="000000"/>
+                                <w:sz w:val="20"/>
+                                <w:szCs w:val="20"/>
+                                <w:lang w:val="en-US"/>
+                              </w:rPr>
+                              <w:t>adicao(){</w:t>
                             </w:r>
                           </w:p>
                           <w:p>
@@ -15089,27 +14704,7 @@
                                 <w:szCs w:val="20"/>
                               </w:rPr>
                               <w:tab/>
-                              <w:t xml:space="preserve">      </w:t>
-                            </w:r>
-                            <w:proofErr w:type="spellStart"/>
-                            <w:r>
-                              <w:rPr>
-                                <w:rFonts w:ascii="Courier New" w:eastAsia="Times New Roman" w:hAnsi="Courier New" w:cs="Courier New"/>
-                                <w:color w:val="000000"/>
-                                <w:sz w:val="20"/>
-                                <w:szCs w:val="20"/>
-                              </w:rPr>
-                              <w:t>System.out.println</w:t>
-                            </w:r>
-                            <w:proofErr w:type="spellEnd"/>
-                            <w:r>
-                              <w:rPr>
-                                <w:rFonts w:ascii="Courier New" w:eastAsia="Times New Roman" w:hAnsi="Courier New" w:cs="Courier New"/>
-                                <w:color w:val="000000"/>
-                                <w:sz w:val="20"/>
-                                <w:szCs w:val="20"/>
-                              </w:rPr>
-                              <w:t>(n1+" + "+ n2+ " = "+ (n1+n2));</w:t>
+                              <w:t xml:space="preserve">      System.out.println(n1+" + "+ n2+ " = "+ (n1+n2));</w:t>
                             </w:r>
                           </w:p>
                           <w:p>
@@ -16157,7 +15752,19 @@
                                 <w:szCs w:val="20"/>
                                 <w:lang w:val="en-US"/>
                               </w:rPr>
-                              <w:t>();</w:t>
+                              <w:t>(</w:t>
+                            </w:r>
+                            <w:r>
+                              <w:rPr>
+                                <w:rFonts w:ascii="Courier New" w:eastAsia="Times New Roman" w:hAnsi="Courier New" w:cs="Courier New"/>
+                                <w:b/>
+                                <w:bCs/>
+                                <w:color w:val="000080"/>
+                                <w:sz w:val="20"/>
+                                <w:szCs w:val="20"/>
+                                <w:lang w:val="en-US"/>
+                              </w:rPr>
+                              <w:t>);</w:t>
                             </w:r>
                           </w:p>
                           <w:p>
@@ -16529,7 +16136,6 @@
                               </w:rPr>
                               <w:t xml:space="preserve"> </w:t>
                             </w:r>
-                            <w:proofErr w:type="spellStart"/>
                             <w:r>
                               <w:rPr>
                                 <w:rFonts w:ascii="Courier New" w:eastAsia="Times New Roman" w:hAnsi="Courier New" w:cs="Courier New"/>
@@ -16540,7 +16146,6 @@
                               </w:rPr>
                               <w:t>subtracao</w:t>
                             </w:r>
-                            <w:proofErr w:type="spellEnd"/>
                             <w:r>
                               <w:rPr>
                                 <w:rFonts w:ascii="Courier New" w:eastAsia="Times New Roman" w:hAnsi="Courier New" w:cs="Courier New"/>
@@ -16649,27 +16254,7 @@
                                 <w:szCs w:val="20"/>
                               </w:rPr>
                               <w:tab/>
-                              <w:t xml:space="preserve">      </w:t>
-                            </w:r>
-                            <w:proofErr w:type="spellStart"/>
-                            <w:r>
-                              <w:rPr>
-                                <w:rFonts w:ascii="Courier New" w:eastAsia="Times New Roman" w:hAnsi="Courier New" w:cs="Courier New"/>
-                                <w:color w:val="000000"/>
-                                <w:sz w:val="20"/>
-                                <w:szCs w:val="20"/>
-                              </w:rPr>
-                              <w:t>System.out.println</w:t>
-                            </w:r>
-                            <w:proofErr w:type="spellEnd"/>
-                            <w:r>
-                              <w:rPr>
-                                <w:rFonts w:ascii="Courier New" w:eastAsia="Times New Roman" w:hAnsi="Courier New" w:cs="Courier New"/>
-                                <w:color w:val="000000"/>
-                                <w:sz w:val="20"/>
-                                <w:szCs w:val="20"/>
-                              </w:rPr>
-                              <w:t xml:space="preserve">(n1+" </w:t>
+                              <w:t xml:space="preserve">      System.out.println(n1+" </w:t>
                             </w:r>
                             <w:r>
                               <w:rPr>
@@ -17791,7 +17376,19 @@
                                 <w:szCs w:val="20"/>
                                 <w:lang w:val="en-US"/>
                               </w:rPr>
-                              <w:t>();</w:t>
+                              <w:t>(</w:t>
+                            </w:r>
+                            <w:r>
+                              <w:rPr>
+                                <w:rFonts w:ascii="Courier New" w:eastAsia="Times New Roman" w:hAnsi="Courier New" w:cs="Courier New"/>
+                                <w:b/>
+                                <w:bCs/>
+                                <w:color w:val="000080"/>
+                                <w:sz w:val="20"/>
+                                <w:szCs w:val="20"/>
+                                <w:lang w:val="en-US"/>
+                              </w:rPr>
+                              <w:t>);</w:t>
                             </w:r>
                           </w:p>
                           <w:p>
@@ -18163,7 +17760,6 @@
                               </w:rPr>
                               <w:t xml:space="preserve"> </w:t>
                             </w:r>
-                            <w:proofErr w:type="spellStart"/>
                             <w:r>
                               <w:rPr>
                                 <w:rFonts w:ascii="Courier New" w:eastAsia="Times New Roman" w:hAnsi="Courier New" w:cs="Courier New"/>
@@ -18174,7 +17770,6 @@
                               </w:rPr>
                               <w:t>multiplicacao</w:t>
                             </w:r>
-                            <w:proofErr w:type="spellEnd"/>
                             <w:r>
                               <w:rPr>
                                 <w:rFonts w:ascii="Courier New" w:eastAsia="Times New Roman" w:hAnsi="Courier New" w:cs="Courier New"/>
@@ -18283,27 +17878,7 @@
                                 <w:szCs w:val="20"/>
                               </w:rPr>
                               <w:tab/>
-                              <w:t xml:space="preserve">      </w:t>
-                            </w:r>
-                            <w:proofErr w:type="spellStart"/>
-                            <w:r>
-                              <w:rPr>
-                                <w:rFonts w:ascii="Courier New" w:eastAsia="Times New Roman" w:hAnsi="Courier New" w:cs="Courier New"/>
-                                <w:color w:val="000000"/>
-                                <w:sz w:val="20"/>
-                                <w:szCs w:val="20"/>
-                              </w:rPr>
-                              <w:t>System.out.println</w:t>
-                            </w:r>
-                            <w:proofErr w:type="spellEnd"/>
-                            <w:r>
-                              <w:rPr>
-                                <w:rFonts w:ascii="Courier New" w:eastAsia="Times New Roman" w:hAnsi="Courier New" w:cs="Courier New"/>
-                                <w:color w:val="000000"/>
-                                <w:sz w:val="20"/>
-                                <w:szCs w:val="20"/>
-                              </w:rPr>
-                              <w:t xml:space="preserve">(n1+" </w:t>
+                              <w:t xml:space="preserve">      System.out.println(n1+" </w:t>
                             </w:r>
                             <w:r>
                               <w:rPr>
@@ -19417,7 +18992,19 @@
                                 <w:szCs w:val="20"/>
                                 <w:lang w:val="en-US"/>
                               </w:rPr>
-                              <w:t>();</w:t>
+                              <w:t>(</w:t>
+                            </w:r>
+                            <w:r>
+                              <w:rPr>
+                                <w:rFonts w:ascii="Courier New" w:eastAsia="Times New Roman" w:hAnsi="Courier New" w:cs="Courier New"/>
+                                <w:b/>
+                                <w:bCs/>
+                                <w:color w:val="000080"/>
+                                <w:sz w:val="20"/>
+                                <w:szCs w:val="20"/>
+                                <w:lang w:val="en-US"/>
+                              </w:rPr>
+                              <w:t>);</w:t>
                             </w:r>
                           </w:p>
                           <w:p>
@@ -19789,7 +19376,6 @@
                               </w:rPr>
                               <w:t xml:space="preserve"> </w:t>
                             </w:r>
-                            <w:proofErr w:type="spellStart"/>
                             <w:r>
                               <w:rPr>
                                 <w:rFonts w:ascii="Courier New" w:eastAsia="Times New Roman" w:hAnsi="Courier New" w:cs="Courier New"/>
@@ -19800,7 +19386,6 @@
                               </w:rPr>
                               <w:t>divisao</w:t>
                             </w:r>
-                            <w:proofErr w:type="spellEnd"/>
                             <w:r>
                               <w:rPr>
                                 <w:rFonts w:ascii="Courier New" w:eastAsia="Times New Roman" w:hAnsi="Courier New" w:cs="Courier New"/>
@@ -20113,7 +19698,6 @@
                               </w:rPr>
                               <w:t>}</w:t>
                             </w:r>
-                            <w:proofErr w:type="spellStart"/>
                             <w:r>
                               <w:rPr>
                                 <w:rFonts w:ascii="Courier New" w:eastAsia="Times New Roman" w:hAnsi="Courier New" w:cs="Courier New"/>
@@ -20125,7 +19709,6 @@
                               </w:rPr>
                               <w:t>while</w:t>
                             </w:r>
-                            <w:proofErr w:type="spellEnd"/>
                             <w:r>
                               <w:rPr>
                                 <w:rFonts w:ascii="Courier New" w:eastAsia="Times New Roman" w:hAnsi="Courier New" w:cs="Courier New"/>
@@ -20226,17 +19809,7 @@
                                 <w:sz w:val="20"/>
                                 <w:szCs w:val="20"/>
                               </w:rPr>
-                              <w:t xml:space="preserve">        </w:t>
-                            </w:r>
-                            <w:proofErr w:type="spellStart"/>
-                            <w:r>
-                              <w:rPr>
-                                <w:rFonts w:ascii="Courier New" w:eastAsia="Times New Roman" w:hAnsi="Courier New" w:cs="Courier New"/>
-                                <w:color w:val="000000"/>
-                                <w:sz w:val="20"/>
-                                <w:szCs w:val="20"/>
-                              </w:rPr>
-                              <w:t>System</w:t>
+                              <w:t xml:space="preserve">        System</w:t>
                             </w:r>
                             <w:r>
                               <w:rPr>
@@ -20278,7 +19851,6 @@
                               </w:rPr>
                               <w:t>println</w:t>
                             </w:r>
-                            <w:proofErr w:type="spellEnd"/>
                             <w:r>
                               <w:rPr>
                                 <w:rFonts w:ascii="Courier New" w:eastAsia="Times New Roman" w:hAnsi="Courier New" w:cs="Courier New"/>
@@ -20399,7 +19971,6 @@
                               </w:rPr>
                               <w:t>(</w:t>
                             </w:r>
-                            <w:proofErr w:type="spellStart"/>
                             <w:r>
                               <w:rPr>
                                 <w:rFonts w:ascii="Courier New" w:eastAsia="Times New Roman" w:hAnsi="Courier New" w:cs="Courier New"/>
@@ -20409,7 +19980,6 @@
                               </w:rPr>
                               <w:t>float</w:t>
                             </w:r>
-                            <w:proofErr w:type="spellEnd"/>
                             <w:r>
                               <w:rPr>
                                 <w:rFonts w:ascii="Courier New" w:eastAsia="Times New Roman" w:hAnsi="Courier New" w:cs="Courier New"/>
@@ -21903,13 +21473,57 @@
     </w:p>
     <w:p/>
     <w:p/>
+    <w:p>
+      <w:pPr>
+        <w:spacing w:line="360" w:lineRule="auto"/>
+        <w:rPr>
+          <w:sz w:val="24"/>
+          <w:szCs w:val="24"/>
+        </w:rPr>
+      </w:pPr>
+      <w:r>
+        <w:rPr>
+          <w:b/>
+          <w:bCs/>
+          <w:sz w:val="28"/>
+          <w:szCs w:val="28"/>
+        </w:rPr>
+        <w:t>Códigos disponível no repositório do gi</w:t>
+      </w:r>
+      <w:r>
+        <w:rPr>
+          <w:b/>
+          <w:bCs/>
+          <w:sz w:val="28"/>
+          <w:szCs w:val="28"/>
+        </w:rPr>
+        <w:t xml:space="preserve">thub: </w:t>
+      </w:r>
+      <w:hyperlink r:id="rId10" w:history="1">
+        <w:r>
+          <w:rPr>
+            <w:sz w:val="24"/>
+            <w:szCs w:val="24"/>
+          </w:rPr>
+          <w:t>https://github.com/tadsgabrieltrindade/Atividades_ES4A4/tree/master/Calculadora_com_FDD</w:t>
+        </w:r>
+      </w:hyperlink>
+    </w:p>
+    <w:p>
+      <w:pPr>
+        <w:spacing w:line="360" w:lineRule="auto"/>
+      </w:pPr>
+    </w:p>
+    <w:p/>
     <w:sectPr>
-      <w:headerReference w:type="default" r:id="rId10"/>
-      <w:footerReference w:type="default" r:id="rId11"/>
+      <w:headerReference w:type="default" r:id="rId11"/>
+      <w:footerReference w:type="default" r:id="rId12"/>
       <w:pgSz w:w="11909" w:h="16834"/>
       <w:pgMar w:top="1440" w:right="1440" w:bottom="1440" w:left="1440" w:header="720" w:footer="720" w:gutter="0"/>
       <w:pgNumType w:start="1"/>
       <w:cols w:space="720"/>
+      <w:titlePg/>
+      <w:docGrid w:linePitch="299"/>
     </w:sectPr>
   </w:body>
 </w:document>
@@ -23380,6 +22994,18 @@
       <w:szCs w:val="20"/>
     </w:rPr>
   </w:style>
+  <w:style w:type="character" w:styleId="MenoPendente">
+    <w:name w:val="Unresolved Mention"/>
+    <w:basedOn w:val="Fontepargpadro"/>
+    <w:uiPriority w:val="99"/>
+    <w:semiHidden/>
+    <w:unhideWhenUsed/>
+    <w:rsid w:val="008F4F69"/>
+    <w:rPr>
+      <w:color w:val="605E5C"/>
+      <w:shd w:val="clear" w:color="auto" w:fill="E1DFDD"/>
+    </w:rPr>
+  </w:style>
 </w:styles>
 </file>
 

</xml_diff>

<commit_message>
correção ortográfica e adição do link do google docs
</commit_message>
<xml_diff>
--- a/Calculadora_com_FDD/Implementação de uma calculadora utilizando FDD.docx
+++ b/Calculadora_com_FDD/Implementação de uma calculadora utilizando FDD.docx
@@ -401,9 +401,11 @@
           <w:pPr>
             <w:pStyle w:val="Sumrio3"/>
             <w:tabs>
+              <w:tab w:val="left" w:pos="880"/>
               <w:tab w:val="right" w:pos="9019"/>
             </w:tabs>
             <w:rPr>
+              <w:rFonts w:asciiTheme="minorHAnsi" w:eastAsiaTheme="minorEastAsia" w:hAnsiTheme="minorHAnsi" w:cstheme="minorBidi"/>
               <w:noProof/>
             </w:rPr>
           </w:pPr>
@@ -416,14 +418,29 @@
           <w:r>
             <w:fldChar w:fldCharType="separate"/>
           </w:r>
-          <w:hyperlink w:anchor="_Toc85461622" w:history="1">
+          <w:hyperlink w:anchor="_Toc85892451" w:history="1">
             <w:r>
               <w:rPr>
                 <w:rStyle w:val="Hyperlink"/>
                 <w:b/>
                 <w:noProof/>
               </w:rPr>
-              <w:t>1 DESENVOLVIMENTO DE UM MODELO GERAL</w:t>
+              <w:t>1.</w:t>
+            </w:r>
+            <w:r>
+              <w:rPr>
+                <w:rFonts w:asciiTheme="minorHAnsi" w:eastAsiaTheme="minorEastAsia" w:hAnsiTheme="minorHAnsi" w:cstheme="minorBidi"/>
+                <w:noProof/>
+              </w:rPr>
+              <w:tab/>
+            </w:r>
+            <w:r>
+              <w:rPr>
+                <w:rStyle w:val="Hyperlink"/>
+                <w:b/>
+                <w:noProof/>
+              </w:rPr>
+              <w:t>DESENVOLVIMENTO DE UM MODELO GERAL</w:t>
             </w:r>
             <w:r>
               <w:rPr>
@@ -444,7 +461,7 @@
                 <w:noProof/>
                 <w:webHidden/>
               </w:rPr>
-              <w:instrText xml:space="preserve"> PAGEREF _Toc85461622 \h </w:instrText>
+              <w:instrText xml:space="preserve"> PAGEREF _Toc85892451 \h </w:instrText>
             </w:r>
             <w:r>
               <w:rPr>
@@ -479,20 +496,37 @@
           <w:pPr>
             <w:pStyle w:val="Sumrio3"/>
             <w:tabs>
+              <w:tab w:val="left" w:pos="880"/>
               <w:tab w:val="right" w:pos="9019"/>
             </w:tabs>
             <w:rPr>
+              <w:rFonts w:asciiTheme="minorHAnsi" w:eastAsiaTheme="minorEastAsia" w:hAnsiTheme="minorHAnsi" w:cstheme="minorBidi"/>
               <w:noProof/>
             </w:rPr>
           </w:pPr>
-          <w:hyperlink w:anchor="_Toc85461623" w:history="1">
+          <w:hyperlink w:anchor="_Toc85892452" w:history="1">
             <w:r>
               <w:rPr>
                 <w:rStyle w:val="Hyperlink"/>
                 <w:b/>
                 <w:noProof/>
               </w:rPr>
-              <w:t>2 CONSTRUÇÃO DE UMA LISTA DE RECURSOS</w:t>
+              <w:t>2.</w:t>
+            </w:r>
+            <w:r>
+              <w:rPr>
+                <w:rFonts w:asciiTheme="minorHAnsi" w:eastAsiaTheme="minorEastAsia" w:hAnsiTheme="minorHAnsi" w:cstheme="minorBidi"/>
+                <w:noProof/>
+              </w:rPr>
+              <w:tab/>
+            </w:r>
+            <w:r>
+              <w:rPr>
+                <w:rStyle w:val="Hyperlink"/>
+                <w:b/>
+                <w:noProof/>
+              </w:rPr>
+              <w:t>CONSTRUÇÃO DE UMA LISTA DE RECURSOS</w:t>
             </w:r>
             <w:r>
               <w:rPr>
@@ -513,7 +547,7 @@
                 <w:noProof/>
                 <w:webHidden/>
               </w:rPr>
-              <w:instrText xml:space="preserve"> PAGEREF _Toc85461623 \h </w:instrText>
+              <w:instrText xml:space="preserve"> PAGEREF _Toc85892452 \h </w:instrText>
             </w:r>
             <w:r>
               <w:rPr>
@@ -548,20 +582,37 @@
           <w:pPr>
             <w:pStyle w:val="Sumrio3"/>
             <w:tabs>
+              <w:tab w:val="left" w:pos="880"/>
               <w:tab w:val="right" w:pos="9019"/>
             </w:tabs>
             <w:rPr>
+              <w:rFonts w:asciiTheme="minorHAnsi" w:eastAsiaTheme="minorEastAsia" w:hAnsiTheme="minorHAnsi" w:cstheme="minorBidi"/>
               <w:noProof/>
             </w:rPr>
           </w:pPr>
-          <w:hyperlink w:anchor="_Toc85461624" w:history="1">
+          <w:hyperlink w:anchor="_Toc85892453" w:history="1">
             <w:r>
               <w:rPr>
                 <w:rStyle w:val="Hyperlink"/>
                 <w:b/>
                 <w:noProof/>
               </w:rPr>
-              <w:t>3 PLANEJAMENTO POR RECURSO</w:t>
+              <w:t>3.</w:t>
+            </w:r>
+            <w:r>
+              <w:rPr>
+                <w:rFonts w:asciiTheme="minorHAnsi" w:eastAsiaTheme="minorEastAsia" w:hAnsiTheme="minorHAnsi" w:cstheme="minorBidi"/>
+                <w:noProof/>
+              </w:rPr>
+              <w:tab/>
+            </w:r>
+            <w:r>
+              <w:rPr>
+                <w:rStyle w:val="Hyperlink"/>
+                <w:b/>
+                <w:noProof/>
+              </w:rPr>
+              <w:t>PLANEJAMENTO POR RECURSO</w:t>
             </w:r>
             <w:r>
               <w:rPr>
@@ -582,7 +633,7 @@
                 <w:noProof/>
                 <w:webHidden/>
               </w:rPr>
-              <w:instrText xml:space="preserve"> PAGEREF _Toc85461624 \h </w:instrText>
+              <w:instrText xml:space="preserve"> PAGEREF _Toc85892453 \h </w:instrText>
             </w:r>
             <w:r>
               <w:rPr>
@@ -617,20 +668,37 @@
           <w:pPr>
             <w:pStyle w:val="Sumrio3"/>
             <w:tabs>
+              <w:tab w:val="left" w:pos="880"/>
               <w:tab w:val="right" w:pos="9019"/>
             </w:tabs>
             <w:rPr>
+              <w:rFonts w:asciiTheme="minorHAnsi" w:eastAsiaTheme="minorEastAsia" w:hAnsiTheme="minorHAnsi" w:cstheme="minorBidi"/>
               <w:noProof/>
             </w:rPr>
           </w:pPr>
-          <w:hyperlink w:anchor="_Toc85461625" w:history="1">
+          <w:hyperlink w:anchor="_Toc85892454" w:history="1">
             <w:r>
               <w:rPr>
                 <w:rStyle w:val="Hyperlink"/>
                 <w:b/>
                 <w:noProof/>
               </w:rPr>
-              <w:t>4 PROJETO DO RECURSO</w:t>
+              <w:t>4.</w:t>
+            </w:r>
+            <w:r>
+              <w:rPr>
+                <w:rFonts w:asciiTheme="minorHAnsi" w:eastAsiaTheme="minorEastAsia" w:hAnsiTheme="minorHAnsi" w:cstheme="minorBidi"/>
+                <w:noProof/>
+              </w:rPr>
+              <w:tab/>
+            </w:r>
+            <w:r>
+              <w:rPr>
+                <w:rStyle w:val="Hyperlink"/>
+                <w:b/>
+                <w:noProof/>
+              </w:rPr>
+              <w:t>PROJETO DO RECURSO</w:t>
             </w:r>
             <w:r>
               <w:rPr>
@@ -651,7 +719,7 @@
                 <w:noProof/>
                 <w:webHidden/>
               </w:rPr>
-              <w:instrText xml:space="preserve"> PAGEREF _Toc85461625 \h </w:instrText>
+              <w:instrText xml:space="preserve"> PAGEREF _Toc85892454 \h </w:instrText>
             </w:r>
             <w:r>
               <w:rPr>
@@ -686,20 +754,37 @@
           <w:pPr>
             <w:pStyle w:val="Sumrio3"/>
             <w:tabs>
+              <w:tab w:val="left" w:pos="880"/>
               <w:tab w:val="right" w:pos="9019"/>
             </w:tabs>
             <w:rPr>
+              <w:rFonts w:asciiTheme="minorHAnsi" w:eastAsiaTheme="minorEastAsia" w:hAnsiTheme="minorHAnsi" w:cstheme="minorBidi"/>
               <w:noProof/>
             </w:rPr>
           </w:pPr>
-          <w:hyperlink w:anchor="_Toc85461626" w:history="1">
+          <w:hyperlink w:anchor="_Toc85892455" w:history="1">
             <w:r>
               <w:rPr>
                 <w:rStyle w:val="Hyperlink"/>
                 <w:b/>
                 <w:noProof/>
               </w:rPr>
-              <w:t>5 CONSTRUÇÃO DO RECURSO</w:t>
+              <w:t>5.</w:t>
+            </w:r>
+            <w:r>
+              <w:rPr>
+                <w:rFonts w:asciiTheme="minorHAnsi" w:eastAsiaTheme="minorEastAsia" w:hAnsiTheme="minorHAnsi" w:cstheme="minorBidi"/>
+                <w:noProof/>
+              </w:rPr>
+              <w:tab/>
+            </w:r>
+            <w:r>
+              <w:rPr>
+                <w:rStyle w:val="Hyperlink"/>
+                <w:b/>
+                <w:noProof/>
+              </w:rPr>
+              <w:t>CONSTRUÇÃO DO RECURSO</w:t>
             </w:r>
             <w:r>
               <w:rPr>
@@ -720,7 +805,7 @@
                 <w:noProof/>
                 <w:webHidden/>
               </w:rPr>
-              <w:instrText xml:space="preserve"> PAGEREF _Toc85461626 \h </w:instrText>
+              <w:instrText xml:space="preserve"> PAGEREF _Toc85892455 \h </w:instrText>
             </w:r>
             <w:r>
               <w:rPr>
@@ -741,6 +826,108 @@
                 <w:webHidden/>
               </w:rPr>
               <w:t>7</w:t>
+            </w:r>
+            <w:r>
+              <w:rPr>
+                <w:noProof/>
+                <w:webHidden/>
+              </w:rPr>
+              <w:fldChar w:fldCharType="end"/>
+            </w:r>
+          </w:hyperlink>
+        </w:p>
+        <w:p>
+          <w:pPr>
+            <w:pStyle w:val="Sumrio3"/>
+            <w:tabs>
+              <w:tab w:val="left" w:pos="880"/>
+              <w:tab w:val="right" w:pos="9019"/>
+            </w:tabs>
+            <w:rPr>
+              <w:rFonts w:asciiTheme="minorHAnsi" w:eastAsiaTheme="minorEastAsia" w:hAnsiTheme="minorHAnsi" w:cstheme="minorBidi"/>
+              <w:noProof/>
+            </w:rPr>
+          </w:pPr>
+          <w:hyperlink w:anchor="_Toc85892456" w:history="1">
+            <w:r>
+              <w:rPr>
+                <w:rStyle w:val="Hyperlink"/>
+                <w:b/>
+                <w:noProof/>
+              </w:rPr>
+              <w:t>6.</w:t>
+            </w:r>
+            <w:r>
+              <w:rPr>
+                <w:rFonts w:asciiTheme="minorHAnsi" w:eastAsiaTheme="minorEastAsia" w:hAnsiTheme="minorHAnsi" w:cstheme="minorBidi"/>
+                <w:noProof/>
+              </w:rPr>
+              <w:tab/>
+            </w:r>
+            <w:r>
+              <w:rPr>
+                <w:rStyle w:val="Hyperlink"/>
+                <w:b/>
+                <w:noProof/>
+              </w:rPr>
+              <w:t>LIN</w:t>
+            </w:r>
+            <w:r>
+              <w:rPr>
+                <w:rStyle w:val="Hyperlink"/>
+                <w:b/>
+                <w:noProof/>
+              </w:rPr>
+              <w:t>K</w:t>
+            </w:r>
+            <w:r>
+              <w:rPr>
+                <w:rStyle w:val="Hyperlink"/>
+                <w:b/>
+                <w:noProof/>
+              </w:rPr>
+              <w:t>S</w:t>
+            </w:r>
+            <w:r>
+              <w:rPr>
+                <w:noProof/>
+                <w:webHidden/>
+              </w:rPr>
+              <w:tab/>
+            </w:r>
+            <w:r>
+              <w:rPr>
+                <w:noProof/>
+                <w:webHidden/>
+              </w:rPr>
+              <w:fldChar w:fldCharType="begin"/>
+            </w:r>
+            <w:r>
+              <w:rPr>
+                <w:noProof/>
+                <w:webHidden/>
+              </w:rPr>
+              <w:instrText xml:space="preserve"> PAGEREF _Toc85892456 \h </w:instrText>
+            </w:r>
+            <w:r>
+              <w:rPr>
+                <w:noProof/>
+                <w:webHidden/>
+              </w:rPr>
+            </w:r>
+            <w:r>
+              <w:rPr>
+                <w:noProof/>
+                <w:webHidden/>
+              </w:rPr>
+              <w:fldChar w:fldCharType="separate"/>
+            </w:r>
+            <w:r>
+              <w:rPr>
+                <w:noProof/>
+                <w:webHidden/>
+              </w:rPr>
+              <w:t>9</w:t>
             </w:r>
             <w:r>
               <w:rPr>
@@ -793,13 +980,19 @@
           <w:b/>
         </w:rPr>
       </w:pPr>
-      <w:bookmarkStart w:id="7" w:name="_Toc85461622"/>
       <w:r>
         <w:rPr>
           <w:b/>
         </w:rPr>
         <w:lastRenderedPageBreak/>
-        <w:t xml:space="preserve"> DESENVOLVIMENTO DE UM MODELO GERAL</w:t>
+        <w:t xml:space="preserve"> </w:t>
+      </w:r>
+      <w:bookmarkStart w:id="7" w:name="_Toc85892451"/>
+      <w:r>
+        <w:rPr>
+          <w:b/>
+        </w:rPr>
+        <w:t>DESENVOLVIMENTO DE UM MODELO GERAL</w:t>
       </w:r>
       <w:bookmarkEnd w:id="7"/>
     </w:p>
@@ -886,12 +1079,18 @@
           <w:b/>
         </w:rPr>
       </w:pPr>
-      <w:bookmarkStart w:id="8" w:name="_Toc85461623"/>
       <w:r>
         <w:rPr>
           <w:b/>
         </w:rPr>
-        <w:t xml:space="preserve"> CONSTRUÇÃO DE UMA LISTA DE RECURSOS</w:t>
+        <w:t xml:space="preserve"> </w:t>
+      </w:r>
+      <w:bookmarkStart w:id="8" w:name="_Toc85892452"/>
+      <w:r>
+        <w:rPr>
+          <w:b/>
+        </w:rPr>
+        <w:t>CONSTRUÇÃO DE UMA LISTA DE RECURSOS</w:t>
       </w:r>
       <w:bookmarkEnd w:id="8"/>
     </w:p>
@@ -984,12 +1183,18 @@
           <w:b/>
         </w:rPr>
       </w:pPr>
-      <w:bookmarkStart w:id="9" w:name="_Toc85461624"/>
       <w:r>
         <w:rPr>
           <w:b/>
         </w:rPr>
-        <w:t xml:space="preserve"> PLANEJAMENTO POR RECURSO</w:t>
+        <w:t xml:space="preserve"> </w:t>
+      </w:r>
+      <w:bookmarkStart w:id="9" w:name="_Toc85892453"/>
+      <w:r>
+        <w:rPr>
+          <w:b/>
+        </w:rPr>
+        <w:t>PLANEJAMENTO POR RECURSO</w:t>
       </w:r>
       <w:bookmarkEnd w:id="9"/>
     </w:p>
@@ -1002,7 +1207,10 @@
         </w:numPr>
       </w:pPr>
       <w:r>
-        <w:t>Imprimir o menu no console;</w:t>
+        <w:t>Imprimir o menu no console</w:t>
+      </w:r>
+      <w:r>
+        <w:t>:</w:t>
       </w:r>
     </w:p>
     <w:p>
@@ -1632,15 +1840,13 @@
                 <w:color w:val="000000"/>
               </w:rPr>
             </w:pPr>
-            <w:proofErr w:type="gramStart"/>
             <w:r>
               <w:rPr>
                 <w:rFonts w:ascii="Calibri" w:eastAsia="Times New Roman" w:hAnsi="Calibri" w:cs="Calibri"/>
                 <w:color w:val="000000"/>
               </w:rPr>
-              <w:t>Critico</w:t>
+              <w:t>Crítico</w:t>
             </w:r>
-            <w:proofErr w:type="gramEnd"/>
           </w:p>
         </w:tc>
         <w:tc>
@@ -1798,15 +2004,13 @@
                 <w:color w:val="000000"/>
               </w:rPr>
             </w:pPr>
-            <w:proofErr w:type="gramStart"/>
             <w:r>
               <w:rPr>
                 <w:rFonts w:ascii="Calibri" w:eastAsia="Times New Roman" w:hAnsi="Calibri" w:cs="Calibri"/>
                 <w:color w:val="000000"/>
               </w:rPr>
-              <w:t>Critico</w:t>
+              <w:t>Crítico</w:t>
             </w:r>
-            <w:proofErr w:type="gramEnd"/>
           </w:p>
         </w:tc>
         <w:tc>
@@ -1964,15 +2168,13 @@
                 <w:color w:val="000000"/>
               </w:rPr>
             </w:pPr>
-            <w:proofErr w:type="gramStart"/>
             <w:r>
               <w:rPr>
                 <w:rFonts w:ascii="Calibri" w:eastAsia="Times New Roman" w:hAnsi="Calibri" w:cs="Calibri"/>
                 <w:color w:val="000000"/>
               </w:rPr>
-              <w:t>Critico</w:t>
+              <w:t>Crítico</w:t>
             </w:r>
-            <w:proofErr w:type="gramEnd"/>
           </w:p>
         </w:tc>
         <w:tc>
@@ -2137,15 +2339,13 @@
                 <w:color w:val="000000"/>
               </w:rPr>
             </w:pPr>
-            <w:proofErr w:type="gramStart"/>
             <w:r>
               <w:rPr>
                 <w:rFonts w:ascii="Calibri" w:eastAsia="Times New Roman" w:hAnsi="Calibri" w:cs="Calibri"/>
                 <w:color w:val="000000"/>
               </w:rPr>
-              <w:t>Critico</w:t>
+              <w:t>Crítico</w:t>
             </w:r>
-            <w:proofErr w:type="gramEnd"/>
           </w:p>
         </w:tc>
         <w:tc>
@@ -2310,15 +2510,13 @@
                 <w:color w:val="000000"/>
               </w:rPr>
             </w:pPr>
-            <w:proofErr w:type="gramStart"/>
             <w:r>
               <w:rPr>
                 <w:rFonts w:ascii="Calibri" w:eastAsia="Times New Roman" w:hAnsi="Calibri" w:cs="Calibri"/>
                 <w:color w:val="000000"/>
               </w:rPr>
-              <w:t>Critico</w:t>
+              <w:t>Crítico</w:t>
             </w:r>
-            <w:proofErr w:type="gramEnd"/>
           </w:p>
         </w:tc>
         <w:tc>
@@ -2431,12 +2629,18 @@
           <w:b/>
         </w:rPr>
       </w:pPr>
-      <w:bookmarkStart w:id="10" w:name="_Toc85461625"/>
       <w:r>
         <w:rPr>
           <w:b/>
         </w:rPr>
-        <w:t xml:space="preserve"> PROJETO DO RECURSO</w:t>
+        <w:t xml:space="preserve"> </w:t>
+      </w:r>
+      <w:bookmarkStart w:id="10" w:name="_Toc85892454"/>
+      <w:r>
+        <w:rPr>
+          <w:b/>
+        </w:rPr>
+        <w:t>PROJETO DO RECURSO</w:t>
       </w:r>
       <w:bookmarkEnd w:id="10"/>
     </w:p>
@@ -2522,21 +2726,7 @@
         <w:rPr>
           <w:color w:val="000000" w:themeColor="text1"/>
         </w:rPr>
-        <w:t xml:space="preserve">, serão por meio do Scanner do </w:t>
-      </w:r>
-      <w:proofErr w:type="spellStart"/>
-      <w:r>
-        <w:rPr>
-          <w:color w:val="000000" w:themeColor="text1"/>
-        </w:rPr>
-        <w:t>java.util</w:t>
-      </w:r>
-      <w:proofErr w:type="spellEnd"/>
-      <w:r>
-        <w:rPr>
-          <w:color w:val="000000" w:themeColor="text1"/>
-        </w:rPr>
-        <w:t>;</w:t>
+        <w:t>, serão por meio do Scanner do java.util;</w:t>
       </w:r>
     </w:p>
     <w:p>
@@ -2671,23 +2861,7 @@
         <w:t>definidos por um objeto</w:t>
       </w:r>
       <w:r>
-        <w:t xml:space="preserve"> da Classe ‘</w:t>
-      </w:r>
-      <w:proofErr w:type="spellStart"/>
-      <w:r>
-        <w:t>Random</w:t>
-      </w:r>
-      <w:proofErr w:type="spellEnd"/>
-      <w:r>
-        <w:t xml:space="preserve">’ do </w:t>
-      </w:r>
-      <w:proofErr w:type="spellStart"/>
-      <w:r>
-        <w:t>java.util</w:t>
-      </w:r>
-      <w:proofErr w:type="spellEnd"/>
-      <w:r>
-        <w:t>;</w:t>
+        <w:t xml:space="preserve"> da Classe ‘Random’ do java.util;</w:t>
       </w:r>
     </w:p>
     <w:p>
@@ -2700,15 +2874,7 @@
         <w:jc w:val="both"/>
       </w:pPr>
       <w:r>
-        <w:t>Esse objeto do tipo ‘</w:t>
-      </w:r>
-      <w:proofErr w:type="spellStart"/>
-      <w:r>
-        <w:t>Random</w:t>
-      </w:r>
-      <w:proofErr w:type="spellEnd"/>
-      <w:r>
-        <w:t>’ será estático;</w:t>
+        <w:t>Esse objeto do tipo ‘Random’ será estático;</w:t>
       </w:r>
     </w:p>
     <w:p>
@@ -2882,23 +3048,7 @@
         <w:jc w:val="both"/>
       </w:pPr>
       <w:r>
-        <w:t>Os dados de entrada, no caso os números, serão definidos por um objeto da Classe ‘</w:t>
-      </w:r>
-      <w:proofErr w:type="spellStart"/>
-      <w:r>
-        <w:t>Random</w:t>
-      </w:r>
-      <w:proofErr w:type="spellEnd"/>
-      <w:r>
-        <w:t xml:space="preserve">’ do </w:t>
-      </w:r>
-      <w:proofErr w:type="spellStart"/>
-      <w:r>
-        <w:t>java.util</w:t>
-      </w:r>
-      <w:proofErr w:type="spellEnd"/>
-      <w:r>
-        <w:t>;</w:t>
+        <w:t>Os dados de entrada, no caso os números, serão definidos por um objeto da Classe ‘Random’ do java.util;</w:t>
       </w:r>
     </w:p>
     <w:p>
@@ -2911,15 +3061,7 @@
         <w:jc w:val="both"/>
       </w:pPr>
       <w:r>
-        <w:t>Esse objeto do tipo ‘</w:t>
-      </w:r>
-      <w:proofErr w:type="spellStart"/>
-      <w:r>
-        <w:t>Random</w:t>
-      </w:r>
-      <w:proofErr w:type="spellEnd"/>
-      <w:r>
-        <w:t>’ será estático;</w:t>
+        <w:t>Esse objeto do tipo ‘Random’ será estático;</w:t>
       </w:r>
     </w:p>
     <w:p>
@@ -3057,23 +3199,7 @@
         <w:jc w:val="both"/>
       </w:pPr>
       <w:r>
-        <w:t>Os dados de entrada, no caso os números, serão definidos por um objeto da Classe ‘</w:t>
-      </w:r>
-      <w:proofErr w:type="spellStart"/>
-      <w:r>
-        <w:t>Random</w:t>
-      </w:r>
-      <w:proofErr w:type="spellEnd"/>
-      <w:r>
-        <w:t xml:space="preserve">’ do </w:t>
-      </w:r>
-      <w:proofErr w:type="spellStart"/>
-      <w:r>
-        <w:t>java.util</w:t>
-      </w:r>
-      <w:proofErr w:type="spellEnd"/>
-      <w:r>
-        <w:t>;</w:t>
+        <w:t>Os dados de entrada, no caso os números, serão definidos por um objeto da Classe ‘Random’ do java.util;</w:t>
       </w:r>
     </w:p>
     <w:p>
@@ -3086,15 +3212,7 @@
         <w:jc w:val="both"/>
       </w:pPr>
       <w:r>
-        <w:t>Esse objeto do tipo ‘</w:t>
-      </w:r>
-      <w:proofErr w:type="spellStart"/>
-      <w:r>
-        <w:t>Random</w:t>
-      </w:r>
-      <w:proofErr w:type="spellEnd"/>
-      <w:r>
-        <w:t>’ será estático;</w:t>
+        <w:t>Esse objeto do tipo ‘Random’ será estático;</w:t>
       </w:r>
     </w:p>
     <w:p>
@@ -3217,23 +3335,7 @@
         <w:jc w:val="both"/>
       </w:pPr>
       <w:r>
-        <w:t>Os dados de entrada, no caso os números, serão definidos por um objeto da Classe ‘</w:t>
-      </w:r>
-      <w:proofErr w:type="spellStart"/>
-      <w:r>
-        <w:t>Random</w:t>
-      </w:r>
-      <w:proofErr w:type="spellEnd"/>
-      <w:r>
-        <w:t xml:space="preserve">’ do </w:t>
-      </w:r>
-      <w:proofErr w:type="spellStart"/>
-      <w:r>
-        <w:t>java.util</w:t>
-      </w:r>
-      <w:proofErr w:type="spellEnd"/>
-      <w:r>
-        <w:t>;</w:t>
+        <w:t>Os dados de entrada, no caso os números, serão definidos por um objeto da Classe ‘Random’ do java.util;</w:t>
       </w:r>
     </w:p>
     <w:p>
@@ -3246,15 +3348,7 @@
         <w:jc w:val="both"/>
       </w:pPr>
       <w:r>
-        <w:t>Esse objeto do tipo ‘</w:t>
-      </w:r>
-      <w:proofErr w:type="spellStart"/>
-      <w:r>
-        <w:t>Random</w:t>
-      </w:r>
-      <w:proofErr w:type="spellEnd"/>
-      <w:r>
-        <w:t>’ será estático;</w:t>
+        <w:t>Esse objeto do tipo ‘Random’ será estático;</w:t>
       </w:r>
     </w:p>
     <w:p>
@@ -3317,7 +3411,7 @@
           <w:b/>
         </w:rPr>
       </w:pPr>
-      <w:bookmarkStart w:id="11" w:name="_Toc85461626"/>
+      <w:bookmarkStart w:id="11" w:name="_Toc85892455"/>
       <w:r>
         <w:rPr>
           <w:b/>
@@ -3327,8 +3421,6 @@
       </w:r>
       <w:bookmarkEnd w:id="11"/>
     </w:p>
-    <w:bookmarkStart w:id="12" w:name="_9fp67caihr24" w:colFirst="0" w:colLast="0"/>
-    <w:bookmarkEnd w:id="12"/>
     <w:p>
       <w:pPr>
         <w:pStyle w:val="PargrafodaLista"/>
@@ -3337,6 +3429,8 @@
           <w:numId w:val="3"/>
         </w:numPr>
       </w:pPr>
+      <w:bookmarkStart w:id="12" w:name="_9fp67caihr24" w:colFirst="0" w:colLast="0"/>
+      <w:bookmarkEnd w:id="12"/>
       <w:r>
         <w:rPr>
           <w:noProof/>
@@ -3424,7 +3518,19 @@
                                 <w:highlight w:val="white"/>
                                 <w:lang w:val="en-US"/>
                               </w:rPr>
-                              <w:t xml:space="preserve"> java</w:t>
+                              <w:t xml:space="preserve"> </w:t>
+                            </w:r>
+                            <w:proofErr w:type="spellStart"/>
+                            <w:r>
+                              <w:rPr>
+                                <w:rFonts w:ascii="Courier New" w:hAnsi="Courier New" w:cs="Courier New"/>
+                                <w:color w:val="000000"/>
+                                <w:sz w:val="20"/>
+                                <w:szCs w:val="20"/>
+                                <w:highlight w:val="white"/>
+                                <w:lang w:val="en-US"/>
+                              </w:rPr>
+                              <w:t>java</w:t>
                             </w:r>
                             <w:r>
                               <w:rPr>
@@ -3463,6 +3569,7 @@
                               </w:rPr>
                               <w:t>.</w:t>
                             </w:r>
+                            <w:proofErr w:type="gramStart"/>
                             <w:r>
                               <w:rPr>
                                 <w:rFonts w:ascii="Courier New" w:hAnsi="Courier New" w:cs="Courier New"/>
@@ -3474,6 +3581,7 @@
                               </w:rPr>
                               <w:t>Scanner</w:t>
                             </w:r>
+                            <w:proofErr w:type="spellEnd"/>
                             <w:r>
                               <w:rPr>
                                 <w:rFonts w:ascii="Courier New" w:hAnsi="Courier New" w:cs="Courier New"/>
@@ -3487,6 +3595,7 @@
                               </w:rPr>
                               <w:t>;</w:t>
                             </w:r>
+                            <w:proofErr w:type="gramEnd"/>
                           </w:p>
                           <w:p>
                             <w:pPr>
@@ -3731,8 +3840,21 @@
                                 <w:highlight w:val="white"/>
                                 <w:lang w:val="en-US"/>
                               </w:rPr>
-                              <w:t xml:space="preserve"> args</w:t>
-                            </w:r>
+                              <w:t xml:space="preserve"> </w:t>
+                            </w:r>
+                            <w:proofErr w:type="spellStart"/>
+                            <w:r>
+                              <w:rPr>
+                                <w:rFonts w:ascii="Courier New" w:hAnsi="Courier New" w:cs="Courier New"/>
+                                <w:color w:val="000000"/>
+                                <w:sz w:val="20"/>
+                                <w:szCs w:val="20"/>
+                                <w:highlight w:val="white"/>
+                                <w:lang w:val="en-US"/>
+                              </w:rPr>
+                              <w:t>args</w:t>
+                            </w:r>
+                            <w:proofErr w:type="spellEnd"/>
                             <w:r>
                               <w:rPr>
                                 <w:rFonts w:ascii="Courier New" w:hAnsi="Courier New" w:cs="Courier New"/>
@@ -3905,6 +4027,7 @@
                               </w:rPr>
                               <w:t>in</w:t>
                             </w:r>
+                            <w:proofErr w:type="gramStart"/>
                             <w:r>
                               <w:rPr>
                                 <w:rFonts w:ascii="Courier New" w:hAnsi="Courier New" w:cs="Courier New"/>
@@ -3918,6 +4041,7 @@
                               </w:rPr>
                               <w:t>);</w:t>
                             </w:r>
+                            <w:proofErr w:type="gramEnd"/>
                           </w:p>
                           <w:p>
                             <w:pPr>
@@ -4512,7 +4636,31 @@
                                 <w:highlight w:val="white"/>
                                 <w:lang w:val="en-US"/>
                               </w:rPr>
-                              <w:t xml:space="preserve"> sair </w:t>
+                              <w:t xml:space="preserve"> </w:t>
+                            </w:r>
+                            <w:proofErr w:type="spellStart"/>
+                            <w:r>
+                              <w:rPr>
+                                <w:rFonts w:ascii="Courier New" w:hAnsi="Courier New" w:cs="Courier New"/>
+                                <w:color w:val="000000"/>
+                                <w:sz w:val="20"/>
+                                <w:szCs w:val="20"/>
+                                <w:highlight w:val="white"/>
+                                <w:lang w:val="en-US"/>
+                              </w:rPr>
+                              <w:t>sair</w:t>
+                            </w:r>
+                            <w:proofErr w:type="spellEnd"/>
+                            <w:r>
+                              <w:rPr>
+                                <w:rFonts w:ascii="Courier New" w:hAnsi="Courier New" w:cs="Courier New"/>
+                                <w:color w:val="000000"/>
+                                <w:sz w:val="20"/>
+                                <w:szCs w:val="20"/>
+                                <w:highlight w:val="white"/>
+                                <w:lang w:val="en-US"/>
+                              </w:rPr>
+                              <w:t xml:space="preserve"> </w:t>
                             </w:r>
                             <w:r>
                               <w:rPr>
@@ -4538,6 +4686,7 @@
                               </w:rPr>
                               <w:t xml:space="preserve"> </w:t>
                             </w:r>
+                            <w:proofErr w:type="gramStart"/>
                             <w:r>
                               <w:rPr>
                                 <w:rFonts w:ascii="Courier New" w:hAnsi="Courier New" w:cs="Courier New"/>
@@ -4562,6 +4711,7 @@
                               </w:rPr>
                               <w:t>;</w:t>
                             </w:r>
+                            <w:proofErr w:type="gramEnd"/>
                           </w:p>
                           <w:p>
                             <w:pPr>
@@ -4684,6 +4834,7 @@
                               </w:rPr>
                               <w:t xml:space="preserve"> </w:t>
                             </w:r>
+                            <w:proofErr w:type="gramStart"/>
                             <w:r>
                               <w:rPr>
                                 <w:rFonts w:ascii="Courier New" w:hAnsi="Courier New" w:cs="Courier New"/>
@@ -4708,6 +4859,7 @@
                               </w:rPr>
                               <w:t>;</w:t>
                             </w:r>
+                            <w:proofErr w:type="gramEnd"/>
                             <w:r>
                               <w:rPr>
                                 <w:rFonts w:ascii="Courier New" w:hAnsi="Courier New" w:cs="Courier New"/>
@@ -4893,8 +5045,23 @@
                                 <w:highlight w:val="white"/>
                                 <w:lang w:val="en-US"/>
                               </w:rPr>
-                              <w:t>();</w:t>
-                            </w:r>
+                              <w:t>(</w:t>
+                            </w:r>
+                            <w:proofErr w:type="gramStart"/>
+                            <w:r>
+                              <w:rPr>
+                                <w:rFonts w:ascii="Courier New" w:hAnsi="Courier New" w:cs="Courier New"/>
+                                <w:b/>
+                                <w:bCs/>
+                                <w:color w:val="000080"/>
+                                <w:sz w:val="20"/>
+                                <w:szCs w:val="20"/>
+                                <w:highlight w:val="white"/>
+                                <w:lang w:val="en-US"/>
+                              </w:rPr>
+                              <w:t>);</w:t>
+                            </w:r>
+                            <w:proofErr w:type="gramEnd"/>
                           </w:p>
                           <w:p>
                             <w:pPr>
@@ -5064,7 +5231,19 @@
                                 <w:highlight w:val="white"/>
                                 <w:lang w:val="en-US"/>
                               </w:rPr>
-                              <w:t xml:space="preserve"> input</w:t>
+                              <w:t xml:space="preserve"> </w:t>
+                            </w:r>
+                            <w:proofErr w:type="spellStart"/>
+                            <w:r>
+                              <w:rPr>
+                                <w:rFonts w:ascii="Courier New" w:hAnsi="Courier New" w:cs="Courier New"/>
+                                <w:color w:val="000000"/>
+                                <w:sz w:val="20"/>
+                                <w:szCs w:val="20"/>
+                                <w:highlight w:val="white"/>
+                                <w:lang w:val="en-US"/>
+                              </w:rPr>
+                              <w:t>input</w:t>
                             </w:r>
                             <w:r>
                               <w:rPr>
@@ -5090,6 +5269,7 @@
                               </w:rPr>
                               <w:t>nextInt</w:t>
                             </w:r>
+                            <w:proofErr w:type="spellEnd"/>
                             <w:r>
                               <w:rPr>
                                 <w:rFonts w:ascii="Courier New" w:hAnsi="Courier New" w:cs="Courier New"/>
@@ -5101,8 +5281,23 @@
                                 <w:highlight w:val="white"/>
                                 <w:lang w:val="en-US"/>
                               </w:rPr>
-                              <w:t>();</w:t>
-                            </w:r>
+                              <w:t>(</w:t>
+                            </w:r>
+                            <w:proofErr w:type="gramStart"/>
+                            <w:r>
+                              <w:rPr>
+                                <w:rFonts w:ascii="Courier New" w:hAnsi="Courier New" w:cs="Courier New"/>
+                                <w:b/>
+                                <w:bCs/>
+                                <w:color w:val="000080"/>
+                                <w:sz w:val="20"/>
+                                <w:szCs w:val="20"/>
+                                <w:highlight w:val="white"/>
+                                <w:lang w:val="en-US"/>
+                              </w:rPr>
+                              <w:t>);</w:t>
+                            </w:r>
+                            <w:proofErr w:type="gramEnd"/>
                           </w:p>
                           <w:p>
                             <w:pPr>
@@ -5330,8 +5525,21 @@
                                 <w:highlight w:val="white"/>
                                 <w:lang w:val="en-US"/>
                               </w:rPr>
-                              <w:t xml:space="preserve"> Adição</w:t>
-                            </w:r>
+                              <w:t xml:space="preserve"> </w:t>
+                            </w:r>
+                            <w:proofErr w:type="spellStart"/>
+                            <w:r>
+                              <w:rPr>
+                                <w:rFonts w:ascii="Courier New" w:hAnsi="Courier New" w:cs="Courier New"/>
+                                <w:color w:val="000000"/>
+                                <w:sz w:val="20"/>
+                                <w:szCs w:val="20"/>
+                                <w:highlight w:val="white"/>
+                                <w:lang w:val="en-US"/>
+                              </w:rPr>
+                              <w:t>Adição</w:t>
+                            </w:r>
+                            <w:proofErr w:type="spellEnd"/>
                             <w:r>
                               <w:rPr>
                                 <w:rFonts w:ascii="Courier New" w:hAnsi="Courier New" w:cs="Courier New"/>
@@ -5426,6 +5634,17 @@
                                 <w:lang w:val="en-US"/>
                               </w:rPr>
                               <w:tab/>
+                            </w:r>
+                            <w:proofErr w:type="spellStart"/>
+                            <w:r>
+                              <w:rPr>
+                                <w:rFonts w:ascii="Courier New" w:hAnsi="Courier New" w:cs="Courier New"/>
+                                <w:color w:val="000000"/>
+                                <w:sz w:val="20"/>
+                                <w:szCs w:val="20"/>
+                                <w:highlight w:val="white"/>
+                                <w:lang w:val="en-US"/>
+                              </w:rPr>
                               <w:t>Operations</w:t>
                             </w:r>
                             <w:r>
@@ -5452,6 +5671,7 @@
                               </w:rPr>
                               <w:t>adicao</w:t>
                             </w:r>
+                            <w:proofErr w:type="spellEnd"/>
                             <w:r>
                               <w:rPr>
                                 <w:rFonts w:ascii="Courier New" w:hAnsi="Courier New" w:cs="Courier New"/>
@@ -5463,8 +5683,23 @@
                                 <w:highlight w:val="white"/>
                                 <w:lang w:val="en-US"/>
                               </w:rPr>
-                              <w:t>();</w:t>
-                            </w:r>
+                              <w:t>(</w:t>
+                            </w:r>
+                            <w:proofErr w:type="gramStart"/>
+                            <w:r>
+                              <w:rPr>
+                                <w:rFonts w:ascii="Courier New" w:hAnsi="Courier New" w:cs="Courier New"/>
+                                <w:b/>
+                                <w:bCs/>
+                                <w:color w:val="000080"/>
+                                <w:sz w:val="20"/>
+                                <w:szCs w:val="20"/>
+                                <w:highlight w:val="white"/>
+                                <w:lang w:val="en-US"/>
+                              </w:rPr>
+                              <w:t>);</w:t>
+                            </w:r>
+                            <w:proofErr w:type="gramEnd"/>
                           </w:p>
                           <w:p>
                             <w:pPr>
@@ -5547,6 +5782,7 @@
                               </w:rPr>
                               <w:tab/>
                             </w:r>
+                            <w:proofErr w:type="gramStart"/>
                             <w:r>
                               <w:rPr>
                                 <w:rFonts w:ascii="Courier New" w:hAnsi="Courier New" w:cs="Courier New"/>
@@ -5573,6 +5809,7 @@
                               </w:rPr>
                               <w:t>;</w:t>
                             </w:r>
+                            <w:proofErr w:type="gramEnd"/>
                           </w:p>
                           <w:p>
                             <w:pPr>
@@ -5666,8 +5903,21 @@
                                 <w:highlight w:val="white"/>
                                 <w:lang w:val="en-US"/>
                               </w:rPr>
-                              <w:t xml:space="preserve"> subtração</w:t>
-                            </w:r>
+                              <w:t xml:space="preserve"> </w:t>
+                            </w:r>
+                            <w:proofErr w:type="spellStart"/>
+                            <w:r>
+                              <w:rPr>
+                                <w:rFonts w:ascii="Courier New" w:hAnsi="Courier New" w:cs="Courier New"/>
+                                <w:color w:val="000000"/>
+                                <w:sz w:val="20"/>
+                                <w:szCs w:val="20"/>
+                                <w:highlight w:val="white"/>
+                                <w:lang w:val="en-US"/>
+                              </w:rPr>
+                              <w:t>subtração</w:t>
+                            </w:r>
+                            <w:proofErr w:type="spellEnd"/>
                             <w:r>
                               <w:rPr>
                                 <w:rFonts w:ascii="Courier New" w:hAnsi="Courier New" w:cs="Courier New"/>
@@ -5762,6 +6012,17 @@
                                 <w:lang w:val="en-US"/>
                               </w:rPr>
                               <w:tab/>
+                            </w:r>
+                            <w:proofErr w:type="spellStart"/>
+                            <w:r>
+                              <w:rPr>
+                                <w:rFonts w:ascii="Courier New" w:hAnsi="Courier New" w:cs="Courier New"/>
+                                <w:color w:val="000000"/>
+                                <w:sz w:val="20"/>
+                                <w:szCs w:val="20"/>
+                                <w:highlight w:val="white"/>
+                                <w:lang w:val="en-US"/>
+                              </w:rPr>
                               <w:t>Operations</w:t>
                             </w:r>
                             <w:r>
@@ -5788,6 +6049,7 @@
                               </w:rPr>
                               <w:t>subtracao</w:t>
                             </w:r>
+                            <w:proofErr w:type="spellEnd"/>
                             <w:r>
                               <w:rPr>
                                 <w:rFonts w:ascii="Courier New" w:hAnsi="Courier New" w:cs="Courier New"/>
@@ -5799,8 +6061,23 @@
                                 <w:highlight w:val="white"/>
                                 <w:lang w:val="en-US"/>
                               </w:rPr>
-                              <w:t>();</w:t>
-                            </w:r>
+                              <w:t>(</w:t>
+                            </w:r>
+                            <w:proofErr w:type="gramStart"/>
+                            <w:r>
+                              <w:rPr>
+                                <w:rFonts w:ascii="Courier New" w:hAnsi="Courier New" w:cs="Courier New"/>
+                                <w:b/>
+                                <w:bCs/>
+                                <w:color w:val="000080"/>
+                                <w:sz w:val="20"/>
+                                <w:szCs w:val="20"/>
+                                <w:highlight w:val="white"/>
+                                <w:lang w:val="en-US"/>
+                              </w:rPr>
+                              <w:t>);</w:t>
+                            </w:r>
+                            <w:proofErr w:type="gramEnd"/>
                           </w:p>
                           <w:p>
                             <w:pPr>
@@ -5883,6 +6160,7 @@
                               </w:rPr>
                               <w:tab/>
                             </w:r>
+                            <w:proofErr w:type="gramStart"/>
                             <w:r>
                               <w:rPr>
                                 <w:rFonts w:ascii="Courier New" w:hAnsi="Courier New" w:cs="Courier New"/>
@@ -5909,6 +6187,7 @@
                               </w:rPr>
                               <w:t>;</w:t>
                             </w:r>
+                            <w:proofErr w:type="gramEnd"/>
                           </w:p>
                           <w:p>
                             <w:pPr>
@@ -6002,8 +6281,21 @@
                                 <w:highlight w:val="white"/>
                                 <w:lang w:val="en-US"/>
                               </w:rPr>
-                              <w:t xml:space="preserve"> divisão</w:t>
-                            </w:r>
+                              <w:t xml:space="preserve"> </w:t>
+                            </w:r>
+                            <w:proofErr w:type="spellStart"/>
+                            <w:r>
+                              <w:rPr>
+                                <w:rFonts w:ascii="Courier New" w:hAnsi="Courier New" w:cs="Courier New"/>
+                                <w:color w:val="000000"/>
+                                <w:sz w:val="20"/>
+                                <w:szCs w:val="20"/>
+                                <w:highlight w:val="white"/>
+                                <w:lang w:val="en-US"/>
+                              </w:rPr>
+                              <w:t>divisão</w:t>
+                            </w:r>
+                            <w:proofErr w:type="spellEnd"/>
                             <w:r>
                               <w:rPr>
                                 <w:rFonts w:ascii="Courier New" w:hAnsi="Courier New" w:cs="Courier New"/>
@@ -6098,6 +6390,17 @@
                                 <w:lang w:val="en-US"/>
                               </w:rPr>
                               <w:tab/>
+                            </w:r>
+                            <w:proofErr w:type="spellStart"/>
+                            <w:r>
+                              <w:rPr>
+                                <w:rFonts w:ascii="Courier New" w:hAnsi="Courier New" w:cs="Courier New"/>
+                                <w:color w:val="000000"/>
+                                <w:sz w:val="20"/>
+                                <w:szCs w:val="20"/>
+                                <w:highlight w:val="white"/>
+                                <w:lang w:val="en-US"/>
+                              </w:rPr>
                               <w:t>Operations</w:t>
                             </w:r>
                             <w:r>
@@ -6124,6 +6427,7 @@
                               </w:rPr>
                               <w:t>divisao</w:t>
                             </w:r>
+                            <w:proofErr w:type="spellEnd"/>
                             <w:r>
                               <w:rPr>
                                 <w:rFonts w:ascii="Courier New" w:hAnsi="Courier New" w:cs="Courier New"/>
@@ -6135,8 +6439,23 @@
                                 <w:highlight w:val="white"/>
                                 <w:lang w:val="en-US"/>
                               </w:rPr>
-                              <w:t>();</w:t>
-                            </w:r>
+                              <w:t>(</w:t>
+                            </w:r>
+                            <w:proofErr w:type="gramStart"/>
+                            <w:r>
+                              <w:rPr>
+                                <w:rFonts w:ascii="Courier New" w:hAnsi="Courier New" w:cs="Courier New"/>
+                                <w:b/>
+                                <w:bCs/>
+                                <w:color w:val="000080"/>
+                                <w:sz w:val="20"/>
+                                <w:szCs w:val="20"/>
+                                <w:highlight w:val="white"/>
+                                <w:lang w:val="en-US"/>
+                              </w:rPr>
+                              <w:t>);</w:t>
+                            </w:r>
+                            <w:proofErr w:type="gramEnd"/>
                           </w:p>
                           <w:p>
                             <w:pPr>
@@ -6219,6 +6538,7 @@
                               </w:rPr>
                               <w:tab/>
                             </w:r>
+                            <w:proofErr w:type="gramStart"/>
                             <w:r>
                               <w:rPr>
                                 <w:rFonts w:ascii="Courier New" w:hAnsi="Courier New" w:cs="Courier New"/>
@@ -6245,6 +6565,7 @@
                               </w:rPr>
                               <w:t>;</w:t>
                             </w:r>
+                            <w:proofErr w:type="gramEnd"/>
                           </w:p>
                           <w:p>
                             <w:pPr>
@@ -6338,8 +6659,21 @@
                                 <w:highlight w:val="white"/>
                                 <w:lang w:val="en-US"/>
                               </w:rPr>
-                              <w:t xml:space="preserve"> multiplicação</w:t>
-                            </w:r>
+                              <w:t xml:space="preserve"> </w:t>
+                            </w:r>
+                            <w:proofErr w:type="spellStart"/>
+                            <w:r>
+                              <w:rPr>
+                                <w:rFonts w:ascii="Courier New" w:hAnsi="Courier New" w:cs="Courier New"/>
+                                <w:color w:val="000000"/>
+                                <w:sz w:val="20"/>
+                                <w:szCs w:val="20"/>
+                                <w:highlight w:val="white"/>
+                                <w:lang w:val="en-US"/>
+                              </w:rPr>
+                              <w:t>multiplicação</w:t>
+                            </w:r>
+                            <w:proofErr w:type="spellEnd"/>
                             <w:r>
                               <w:rPr>
                                 <w:rFonts w:ascii="Courier New" w:hAnsi="Courier New" w:cs="Courier New"/>
@@ -6434,6 +6768,17 @@
                                 <w:lang w:val="en-US"/>
                               </w:rPr>
                               <w:tab/>
+                            </w:r>
+                            <w:proofErr w:type="spellStart"/>
+                            <w:r>
+                              <w:rPr>
+                                <w:rFonts w:ascii="Courier New" w:hAnsi="Courier New" w:cs="Courier New"/>
+                                <w:color w:val="000000"/>
+                                <w:sz w:val="20"/>
+                                <w:szCs w:val="20"/>
+                                <w:highlight w:val="white"/>
+                                <w:lang w:val="en-US"/>
+                              </w:rPr>
                               <w:t>Operations</w:t>
                             </w:r>
                             <w:r>
@@ -6460,6 +6805,7 @@
                               </w:rPr>
                               <w:t>multiplicacao</w:t>
                             </w:r>
+                            <w:proofErr w:type="spellEnd"/>
                             <w:r>
                               <w:rPr>
                                 <w:rFonts w:ascii="Courier New" w:hAnsi="Courier New" w:cs="Courier New"/>
@@ -6471,8 +6817,23 @@
                                 <w:highlight w:val="white"/>
                                 <w:lang w:val="en-US"/>
                               </w:rPr>
-                              <w:t>();</w:t>
-                            </w:r>
+                              <w:t>(</w:t>
+                            </w:r>
+                            <w:proofErr w:type="gramStart"/>
+                            <w:r>
+                              <w:rPr>
+                                <w:rFonts w:ascii="Courier New" w:hAnsi="Courier New" w:cs="Courier New"/>
+                                <w:b/>
+                                <w:bCs/>
+                                <w:color w:val="000080"/>
+                                <w:sz w:val="20"/>
+                                <w:szCs w:val="20"/>
+                                <w:highlight w:val="white"/>
+                                <w:lang w:val="en-US"/>
+                              </w:rPr>
+                              <w:t>);</w:t>
+                            </w:r>
+                            <w:proofErr w:type="gramEnd"/>
                           </w:p>
                           <w:p>
                             <w:pPr>
@@ -6555,6 +6916,7 @@
                               </w:rPr>
                               <w:tab/>
                             </w:r>
+                            <w:proofErr w:type="gramStart"/>
                             <w:r>
                               <w:rPr>
                                 <w:rFonts w:ascii="Courier New" w:hAnsi="Courier New" w:cs="Courier New"/>
@@ -6581,6 +6943,7 @@
                               </w:rPr>
                               <w:t>;</w:t>
                             </w:r>
+                            <w:proofErr w:type="gramEnd"/>
                           </w:p>
                           <w:p>
                             <w:pPr>
@@ -6759,6 +7122,17 @@
                                 <w:lang w:val="en-US"/>
                               </w:rPr>
                               <w:tab/>
+                            </w:r>
+                            <w:proofErr w:type="spellStart"/>
+                            <w:r>
+                              <w:rPr>
+                                <w:rFonts w:ascii="Courier New" w:hAnsi="Courier New" w:cs="Courier New"/>
+                                <w:color w:val="000000"/>
+                                <w:sz w:val="20"/>
+                                <w:szCs w:val="20"/>
+                                <w:highlight w:val="white"/>
+                                <w:lang w:val="en-US"/>
+                              </w:rPr>
                               <w:t>System</w:t>
                             </w:r>
                             <w:r>
@@ -6809,6 +7183,7 @@
                               </w:rPr>
                               <w:t>println</w:t>
                             </w:r>
+                            <w:proofErr w:type="spellEnd"/>
                             <w:r>
                               <w:rPr>
                                 <w:rFonts w:ascii="Courier New" w:hAnsi="Courier New" w:cs="Courier New"/>
@@ -6831,8 +7206,57 @@
                                 <w:highlight w:val="white"/>
                                 <w:lang w:val="en-US"/>
                               </w:rPr>
-                              <w:t>"Operação invalida!!"</w:t>
-                            </w:r>
+                              <w:t>"</w:t>
+                            </w:r>
+                            <w:proofErr w:type="spellStart"/>
+                            <w:r>
+                              <w:rPr>
+                                <w:rFonts w:ascii="Courier New" w:hAnsi="Courier New" w:cs="Courier New"/>
+                                <w:color w:val="808080"/>
+                                <w:sz w:val="20"/>
+                                <w:szCs w:val="20"/>
+                                <w:highlight w:val="white"/>
+                                <w:lang w:val="en-US"/>
+                              </w:rPr>
+                              <w:t>Operação</w:t>
+                            </w:r>
+                            <w:proofErr w:type="spellEnd"/>
+                            <w:r>
+                              <w:rPr>
+                                <w:rFonts w:ascii="Courier New" w:hAnsi="Courier New" w:cs="Courier New"/>
+                                <w:color w:val="808080"/>
+                                <w:sz w:val="20"/>
+                                <w:szCs w:val="20"/>
+                                <w:highlight w:val="white"/>
+                                <w:lang w:val="en-US"/>
+                              </w:rPr>
+                              <w:t xml:space="preserve"> </w:t>
+                            </w:r>
+                            <w:proofErr w:type="spellStart"/>
+                            <w:r>
+                              <w:rPr>
+                                <w:rFonts w:ascii="Courier New" w:hAnsi="Courier New" w:cs="Courier New"/>
+                                <w:color w:val="808080"/>
+                                <w:sz w:val="20"/>
+                                <w:szCs w:val="20"/>
+                                <w:highlight w:val="white"/>
+                                <w:lang w:val="en-US"/>
+                              </w:rPr>
+                              <w:t>invalida</w:t>
+                            </w:r>
+                            <w:proofErr w:type="spellEnd"/>
+                            <w:r>
+                              <w:rPr>
+                                <w:rFonts w:ascii="Courier New" w:hAnsi="Courier New" w:cs="Courier New"/>
+                                <w:color w:val="808080"/>
+                                <w:sz w:val="20"/>
+                                <w:szCs w:val="20"/>
+                                <w:highlight w:val="white"/>
+                                <w:lang w:val="en-US"/>
+                              </w:rPr>
+                              <w:t>!!"</w:t>
+                            </w:r>
+                            <w:proofErr w:type="gramStart"/>
                             <w:r>
                               <w:rPr>
                                 <w:rFonts w:ascii="Courier New" w:hAnsi="Courier New" w:cs="Courier New"/>
@@ -6846,6 +7270,7 @@
                               </w:rPr>
                               <w:t>);</w:t>
                             </w:r>
+                            <w:proofErr w:type="gramEnd"/>
                           </w:p>
                           <w:p>
                             <w:pPr>
@@ -7196,6 +7621,17 @@
                                 <w:lang w:val="en-US"/>
                               </w:rPr>
                               <w:tab/>
+                            </w:r>
+                            <w:proofErr w:type="spellStart"/>
+                            <w:r>
+                              <w:rPr>
+                                <w:rFonts w:ascii="Courier New" w:hAnsi="Courier New" w:cs="Courier New"/>
+                                <w:color w:val="000000"/>
+                                <w:sz w:val="20"/>
+                                <w:szCs w:val="20"/>
+                                <w:highlight w:val="white"/>
+                                <w:lang w:val="en-US"/>
+                              </w:rPr>
                               <w:t>System</w:t>
                             </w:r>
                             <w:r>
@@ -7246,6 +7682,7 @@
                               </w:rPr>
                               <w:t>println</w:t>
                             </w:r>
+                            <w:proofErr w:type="spellEnd"/>
                             <w:r>
                               <w:rPr>
                                 <w:rFonts w:ascii="Courier New" w:hAnsi="Courier New" w:cs="Courier New"/>
@@ -7270,6 +7707,7 @@
                               </w:rPr>
                               <w:t>e</w:t>
                             </w:r>
+                            <w:proofErr w:type="gramStart"/>
                             <w:r>
                               <w:rPr>
                                 <w:rFonts w:ascii="Courier New" w:hAnsi="Courier New" w:cs="Courier New"/>
@@ -7283,6 +7721,7 @@
                               </w:rPr>
                               <w:t>);</w:t>
                             </w:r>
+                            <w:proofErr w:type="gramEnd"/>
                           </w:p>
                           <w:p>
                             <w:pPr>
@@ -7455,8 +7894,22 @@
                                 <w:highlight w:val="white"/>
                                 <w:lang w:val="en-US"/>
                               </w:rPr>
-                              <w:t xml:space="preserve"> sair</w:t>
-                            </w:r>
+                              <w:t xml:space="preserve"> </w:t>
+                            </w:r>
+                            <w:proofErr w:type="spellStart"/>
+                            <w:r>
+                              <w:rPr>
+                                <w:rFonts w:ascii="Courier New" w:hAnsi="Courier New" w:cs="Courier New"/>
+                                <w:color w:val="000000"/>
+                                <w:sz w:val="20"/>
+                                <w:szCs w:val="20"/>
+                                <w:highlight w:val="white"/>
+                                <w:lang w:val="en-US"/>
+                              </w:rPr>
+                              <w:t>sair</w:t>
+                            </w:r>
+                            <w:proofErr w:type="spellEnd"/>
+                            <w:proofErr w:type="gramStart"/>
                             <w:r>
                               <w:rPr>
                                 <w:rFonts w:ascii="Courier New" w:hAnsi="Courier New" w:cs="Courier New"/>
@@ -7470,6 +7923,7 @@
                               </w:rPr>
                               <w:t>);</w:t>
                             </w:r>
+                            <w:proofErr w:type="gramEnd"/>
                           </w:p>
                           <w:p>
                             <w:pPr>
@@ -7545,6 +7999,17 @@
                                 <w:lang w:val="en-US"/>
                               </w:rPr>
                               <w:tab/>
+                            </w:r>
+                            <w:proofErr w:type="spellStart"/>
+                            <w:r>
+                              <w:rPr>
+                                <w:rFonts w:ascii="Courier New" w:hAnsi="Courier New" w:cs="Courier New"/>
+                                <w:color w:val="000000"/>
+                                <w:sz w:val="20"/>
+                                <w:szCs w:val="20"/>
+                                <w:highlight w:val="white"/>
+                                <w:lang w:val="en-US"/>
+                              </w:rPr>
                               <w:t>input</w:t>
                             </w:r>
                             <w:r>
@@ -7571,6 +8036,7 @@
                               </w:rPr>
                               <w:t>close</w:t>
                             </w:r>
+                            <w:proofErr w:type="spellEnd"/>
                             <w:r>
                               <w:rPr>
                                 <w:rFonts w:ascii="Courier New" w:hAnsi="Courier New" w:cs="Courier New"/>
@@ -7582,8 +8048,23 @@
                                 <w:highlight w:val="white"/>
                                 <w:lang w:val="en-US"/>
                               </w:rPr>
-                              <w:t>();</w:t>
-                            </w:r>
+                              <w:t>(</w:t>
+                            </w:r>
+                            <w:proofErr w:type="gramStart"/>
+                            <w:r>
+                              <w:rPr>
+                                <w:rFonts w:ascii="Courier New" w:hAnsi="Courier New" w:cs="Courier New"/>
+                                <w:b/>
+                                <w:bCs/>
+                                <w:color w:val="000080"/>
+                                <w:sz w:val="20"/>
+                                <w:szCs w:val="20"/>
+                                <w:highlight w:val="white"/>
+                                <w:lang w:val="en-US"/>
+                              </w:rPr>
+                              <w:t>);</w:t>
+                            </w:r>
+                            <w:proofErr w:type="gramEnd"/>
                           </w:p>
                           <w:p>
                             <w:pPr>
@@ -7791,6 +8272,17 @@
                                 <w:lang w:val="en-US"/>
                               </w:rPr>
                               <w:tab/>
+                            </w:r>
+                            <w:proofErr w:type="spellStart"/>
+                            <w:r>
+                              <w:rPr>
+                                <w:rFonts w:ascii="Courier New" w:hAnsi="Courier New" w:cs="Courier New"/>
+                                <w:color w:val="000000"/>
+                                <w:sz w:val="20"/>
+                                <w:szCs w:val="20"/>
+                                <w:highlight w:val="white"/>
+                                <w:lang w:val="en-US"/>
+                              </w:rPr>
                               <w:t>System</w:t>
                             </w:r>
                             <w:r>
@@ -7841,6 +8333,7 @@
                               </w:rPr>
                               <w:t>println</w:t>
                             </w:r>
+                            <w:proofErr w:type="spellEnd"/>
                             <w:r>
                               <w:rPr>
                                 <w:rFonts w:ascii="Courier New" w:hAnsi="Courier New" w:cs="Courier New"/>
@@ -7863,8 +8356,33 @@
                                 <w:highlight w:val="white"/>
                                 <w:lang w:val="en-US"/>
                               </w:rPr>
-                              <w:t>"1- Adicao"</w:t>
-                            </w:r>
+                              <w:t xml:space="preserve">"1- </w:t>
+                            </w:r>
+                            <w:proofErr w:type="spellStart"/>
+                            <w:r>
+                              <w:rPr>
+                                <w:rFonts w:ascii="Courier New" w:hAnsi="Courier New" w:cs="Courier New"/>
+                                <w:color w:val="808080"/>
+                                <w:sz w:val="20"/>
+                                <w:szCs w:val="20"/>
+                                <w:highlight w:val="white"/>
+                                <w:lang w:val="en-US"/>
+                              </w:rPr>
+                              <w:t>Adicao</w:t>
+                            </w:r>
+                            <w:proofErr w:type="spellEnd"/>
+                            <w:r>
+                              <w:rPr>
+                                <w:rFonts w:ascii="Courier New" w:hAnsi="Courier New" w:cs="Courier New"/>
+                                <w:color w:val="808080"/>
+                                <w:sz w:val="20"/>
+                                <w:szCs w:val="20"/>
+                                <w:highlight w:val="white"/>
+                                <w:lang w:val="en-US"/>
+                              </w:rPr>
+                              <w:t>"</w:t>
+                            </w:r>
+                            <w:proofErr w:type="gramStart"/>
                             <w:r>
                               <w:rPr>
                                 <w:rFonts w:ascii="Courier New" w:hAnsi="Courier New" w:cs="Courier New"/>
@@ -7878,6 +8396,7 @@
                               </w:rPr>
                               <w:t>);</w:t>
                             </w:r>
+                            <w:proofErr w:type="gramEnd"/>
                           </w:p>
                           <w:p>
                             <w:pPr>
@@ -7915,6 +8434,17 @@
                                 <w:lang w:val="en-US"/>
                               </w:rPr>
                               <w:tab/>
+                            </w:r>
+                            <w:proofErr w:type="spellStart"/>
+                            <w:r>
+                              <w:rPr>
+                                <w:rFonts w:ascii="Courier New" w:hAnsi="Courier New" w:cs="Courier New"/>
+                                <w:color w:val="000000"/>
+                                <w:sz w:val="20"/>
+                                <w:szCs w:val="20"/>
+                                <w:highlight w:val="white"/>
+                                <w:lang w:val="en-US"/>
+                              </w:rPr>
                               <w:t>System</w:t>
                             </w:r>
                             <w:r>
@@ -7965,6 +8495,7 @@
                               </w:rPr>
                               <w:t>println</w:t>
                             </w:r>
+                            <w:proofErr w:type="spellEnd"/>
                             <w:r>
                               <w:rPr>
                                 <w:rFonts w:ascii="Courier New" w:hAnsi="Courier New" w:cs="Courier New"/>
@@ -7987,8 +8518,33 @@
                                 <w:highlight w:val="white"/>
                                 <w:lang w:val="en-US"/>
                               </w:rPr>
-                              <w:t>"2- Subtracao"</w:t>
-                            </w:r>
+                              <w:t xml:space="preserve">"2- </w:t>
+                            </w:r>
+                            <w:proofErr w:type="spellStart"/>
+                            <w:r>
+                              <w:rPr>
+                                <w:rFonts w:ascii="Courier New" w:hAnsi="Courier New" w:cs="Courier New"/>
+                                <w:color w:val="808080"/>
+                                <w:sz w:val="20"/>
+                                <w:szCs w:val="20"/>
+                                <w:highlight w:val="white"/>
+                                <w:lang w:val="en-US"/>
+                              </w:rPr>
+                              <w:t>Subtracao</w:t>
+                            </w:r>
+                            <w:proofErr w:type="spellEnd"/>
+                            <w:r>
+                              <w:rPr>
+                                <w:rFonts w:ascii="Courier New" w:hAnsi="Courier New" w:cs="Courier New"/>
+                                <w:color w:val="808080"/>
+                                <w:sz w:val="20"/>
+                                <w:szCs w:val="20"/>
+                                <w:highlight w:val="white"/>
+                                <w:lang w:val="en-US"/>
+                              </w:rPr>
+                              <w:t>"</w:t>
+                            </w:r>
+                            <w:proofErr w:type="gramStart"/>
                             <w:r>
                               <w:rPr>
                                 <w:rFonts w:ascii="Courier New" w:hAnsi="Courier New" w:cs="Courier New"/>
@@ -8002,6 +8558,7 @@
                               </w:rPr>
                               <w:t>);</w:t>
                             </w:r>
+                            <w:proofErr w:type="gramEnd"/>
                           </w:p>
                           <w:p>
                             <w:pPr>
@@ -8039,6 +8596,17 @@
                                 <w:lang w:val="en-US"/>
                               </w:rPr>
                               <w:tab/>
+                            </w:r>
+                            <w:proofErr w:type="spellStart"/>
+                            <w:r>
+                              <w:rPr>
+                                <w:rFonts w:ascii="Courier New" w:hAnsi="Courier New" w:cs="Courier New"/>
+                                <w:color w:val="000000"/>
+                                <w:sz w:val="20"/>
+                                <w:szCs w:val="20"/>
+                                <w:highlight w:val="white"/>
+                                <w:lang w:val="en-US"/>
+                              </w:rPr>
                               <w:t>System</w:t>
                             </w:r>
                             <w:r>
@@ -8089,6 +8657,7 @@
                               </w:rPr>
                               <w:t>println</w:t>
                             </w:r>
+                            <w:proofErr w:type="spellEnd"/>
                             <w:r>
                               <w:rPr>
                                 <w:rFonts w:ascii="Courier New" w:hAnsi="Courier New" w:cs="Courier New"/>
@@ -8111,8 +8680,33 @@
                                 <w:highlight w:val="white"/>
                                 <w:lang w:val="en-US"/>
                               </w:rPr>
-                              <w:t>"3- Multiplicacao"</w:t>
-                            </w:r>
+                              <w:t xml:space="preserve">"3- </w:t>
+                            </w:r>
+                            <w:proofErr w:type="spellStart"/>
+                            <w:r>
+                              <w:rPr>
+                                <w:rFonts w:ascii="Courier New" w:hAnsi="Courier New" w:cs="Courier New"/>
+                                <w:color w:val="808080"/>
+                                <w:sz w:val="20"/>
+                                <w:szCs w:val="20"/>
+                                <w:highlight w:val="white"/>
+                                <w:lang w:val="en-US"/>
+                              </w:rPr>
+                              <w:t>Multiplicacao</w:t>
+                            </w:r>
+                            <w:proofErr w:type="spellEnd"/>
+                            <w:r>
+                              <w:rPr>
+                                <w:rFonts w:ascii="Courier New" w:hAnsi="Courier New" w:cs="Courier New"/>
+                                <w:color w:val="808080"/>
+                                <w:sz w:val="20"/>
+                                <w:szCs w:val="20"/>
+                                <w:highlight w:val="white"/>
+                                <w:lang w:val="en-US"/>
+                              </w:rPr>
+                              <w:t>"</w:t>
+                            </w:r>
+                            <w:proofErr w:type="gramStart"/>
                             <w:r>
                               <w:rPr>
                                 <w:rFonts w:ascii="Courier New" w:hAnsi="Courier New" w:cs="Courier New"/>
@@ -8126,6 +8720,7 @@
                               </w:rPr>
                               <w:t>);</w:t>
                             </w:r>
+                            <w:proofErr w:type="gramEnd"/>
                           </w:p>
                           <w:p>
                             <w:pPr>
@@ -8163,6 +8758,17 @@
                                 <w:lang w:val="en-US"/>
                               </w:rPr>
                               <w:tab/>
+                            </w:r>
+                            <w:proofErr w:type="spellStart"/>
+                            <w:r>
+                              <w:rPr>
+                                <w:rFonts w:ascii="Courier New" w:hAnsi="Courier New" w:cs="Courier New"/>
+                                <w:color w:val="000000"/>
+                                <w:sz w:val="20"/>
+                                <w:szCs w:val="20"/>
+                                <w:highlight w:val="white"/>
+                                <w:lang w:val="en-US"/>
+                              </w:rPr>
                               <w:t>System</w:t>
                             </w:r>
                             <w:r>
@@ -8213,6 +8819,7 @@
                               </w:rPr>
                               <w:t>println</w:t>
                             </w:r>
+                            <w:proofErr w:type="spellEnd"/>
                             <w:r>
                               <w:rPr>
                                 <w:rFonts w:ascii="Courier New" w:hAnsi="Courier New" w:cs="Courier New"/>
@@ -8235,8 +8842,33 @@
                                 <w:highlight w:val="white"/>
                                 <w:lang w:val="en-US"/>
                               </w:rPr>
-                              <w:t>"4- Divisao"</w:t>
-                            </w:r>
+                              <w:t xml:space="preserve">"4- </w:t>
+                            </w:r>
+                            <w:proofErr w:type="spellStart"/>
+                            <w:r>
+                              <w:rPr>
+                                <w:rFonts w:ascii="Courier New" w:hAnsi="Courier New" w:cs="Courier New"/>
+                                <w:color w:val="808080"/>
+                                <w:sz w:val="20"/>
+                                <w:szCs w:val="20"/>
+                                <w:highlight w:val="white"/>
+                                <w:lang w:val="en-US"/>
+                              </w:rPr>
+                              <w:t>Divisao</w:t>
+                            </w:r>
+                            <w:proofErr w:type="spellEnd"/>
+                            <w:r>
+                              <w:rPr>
+                                <w:rFonts w:ascii="Courier New" w:hAnsi="Courier New" w:cs="Courier New"/>
+                                <w:color w:val="808080"/>
+                                <w:sz w:val="20"/>
+                                <w:szCs w:val="20"/>
+                                <w:highlight w:val="white"/>
+                                <w:lang w:val="en-US"/>
+                              </w:rPr>
+                              <w:t>"</w:t>
+                            </w:r>
+                            <w:proofErr w:type="gramStart"/>
                             <w:r>
                               <w:rPr>
                                 <w:rFonts w:ascii="Courier New" w:hAnsi="Courier New" w:cs="Courier New"/>
@@ -8250,6 +8882,7 @@
                               </w:rPr>
                               <w:t>);</w:t>
                             </w:r>
+                            <w:proofErr w:type="gramEnd"/>
                           </w:p>
                           <w:p>
                             <w:pPr>
@@ -8287,6 +8920,7 @@
                               </w:rPr>
                               <w:tab/>
                             </w:r>
+                            <w:proofErr w:type="spellStart"/>
                             <w:r>
                               <w:rPr>
                                 <w:rFonts w:ascii="Courier New" w:hAnsi="Courier New" w:cs="Courier New"/>
@@ -8341,6 +8975,7 @@
                               </w:rPr>
                               <w:t>println</w:t>
                             </w:r>
+                            <w:proofErr w:type="spellEnd"/>
                             <w:r>
                               <w:rPr>
                                 <w:rFonts w:ascii="Courier New" w:hAnsi="Courier New" w:cs="Courier New"/>
@@ -8556,6 +9191,7 @@
                         </w:rPr>
                         <w:t>.</w:t>
                       </w:r>
+                      <w:proofErr w:type="gramStart"/>
                       <w:r>
                         <w:rPr>
                           <w:rFonts w:ascii="Courier New" w:hAnsi="Courier New" w:cs="Courier New"/>
@@ -8581,6 +9217,7 @@
                         </w:rPr>
                         <w:t>;</w:t>
                       </w:r>
+                      <w:proofErr w:type="gramEnd"/>
                     </w:p>
                     <w:p>
                       <w:pPr>
@@ -9012,6 +9649,7 @@
                         </w:rPr>
                         <w:t>in</w:t>
                       </w:r>
+                      <w:proofErr w:type="gramStart"/>
                       <w:r>
                         <w:rPr>
                           <w:rFonts w:ascii="Courier New" w:hAnsi="Courier New" w:cs="Courier New"/>
@@ -9025,6 +9663,7 @@
                         </w:rPr>
                         <w:t>);</w:t>
                       </w:r>
+                      <w:proofErr w:type="gramEnd"/>
                     </w:p>
                     <w:p>
                       <w:pPr>
@@ -9120,7 +9759,6 @@
                         </w:rPr>
                         <w:t xml:space="preserve"> </w:t>
                       </w:r>
-                      <w:proofErr w:type="spellStart"/>
                       <w:r>
                         <w:rPr>
                           <w:rFonts w:ascii="Courier New" w:hAnsi="Courier New" w:cs="Courier New"/>
@@ -9131,7 +9769,6 @@
                         </w:rPr>
                         <w:t>int</w:t>
                       </w:r>
-                      <w:proofErr w:type="spellEnd"/>
                       <w:r>
                         <w:rPr>
                           <w:rFonts w:ascii="Courier New" w:hAnsi="Courier New" w:cs="Courier New"/>
@@ -9241,7 +9878,6 @@
                         </w:rPr>
                         <w:t xml:space="preserve"> </w:t>
                       </w:r>
-                      <w:proofErr w:type="spellStart"/>
                       <w:r>
                         <w:rPr>
                           <w:rFonts w:ascii="Courier New" w:hAnsi="Courier New" w:cs="Courier New"/>
@@ -9252,7 +9888,6 @@
                         </w:rPr>
                         <w:t>int</w:t>
                       </w:r>
-                      <w:proofErr w:type="spellEnd"/>
                       <w:r>
                         <w:rPr>
                           <w:rFonts w:ascii="Courier New" w:hAnsi="Courier New" w:cs="Courier New"/>
@@ -9362,7 +9997,6 @@
                         </w:rPr>
                         <w:t xml:space="preserve"> </w:t>
                       </w:r>
-                      <w:proofErr w:type="spellStart"/>
                       <w:r>
                         <w:rPr>
                           <w:rFonts w:ascii="Courier New" w:hAnsi="Courier New" w:cs="Courier New"/>
@@ -9373,7 +10007,6 @@
                         </w:rPr>
                         <w:t>int</w:t>
                       </w:r>
-                      <w:proofErr w:type="spellEnd"/>
                       <w:r>
                         <w:rPr>
                           <w:rFonts w:ascii="Courier New" w:hAnsi="Courier New" w:cs="Courier New"/>
@@ -9483,7 +10116,6 @@
                         </w:rPr>
                         <w:t xml:space="preserve"> </w:t>
                       </w:r>
-                      <w:proofErr w:type="spellStart"/>
                       <w:r>
                         <w:rPr>
                           <w:rFonts w:ascii="Courier New" w:hAnsi="Courier New" w:cs="Courier New"/>
@@ -9494,7 +10126,6 @@
                         </w:rPr>
                         <w:t>int</w:t>
                       </w:r>
-                      <w:proofErr w:type="spellEnd"/>
                       <w:r>
                         <w:rPr>
                           <w:rFonts w:ascii="Courier New" w:hAnsi="Courier New" w:cs="Courier New"/>
@@ -9677,6 +10308,7 @@
                         </w:rPr>
                         <w:t xml:space="preserve"> </w:t>
                       </w:r>
+                      <w:proofErr w:type="gramStart"/>
                       <w:r>
                         <w:rPr>
                           <w:rFonts w:ascii="Courier New" w:hAnsi="Courier New" w:cs="Courier New"/>
@@ -9701,6 +10333,7 @@
                         </w:rPr>
                         <w:t>;</w:t>
                       </w:r>
+                      <w:proofErr w:type="gramEnd"/>
                     </w:p>
                     <w:p>
                       <w:pPr>
@@ -9823,6 +10456,7 @@
                         </w:rPr>
                         <w:t xml:space="preserve"> </w:t>
                       </w:r>
+                      <w:proofErr w:type="gramStart"/>
                       <w:r>
                         <w:rPr>
                           <w:rFonts w:ascii="Courier New" w:hAnsi="Courier New" w:cs="Courier New"/>
@@ -9847,6 +10481,7 @@
                         </w:rPr>
                         <w:t>;</w:t>
                       </w:r>
+                      <w:proofErr w:type="gramEnd"/>
                       <w:r>
                         <w:rPr>
                           <w:rFonts w:ascii="Courier New" w:hAnsi="Courier New" w:cs="Courier New"/>
@@ -10032,8 +10667,23 @@
                           <w:highlight w:val="white"/>
                           <w:lang w:val="en-US"/>
                         </w:rPr>
-                        <w:t>();</w:t>
-                      </w:r>
+                        <w:t>(</w:t>
+                      </w:r>
+                      <w:proofErr w:type="gramStart"/>
+                      <w:r>
+                        <w:rPr>
+                          <w:rFonts w:ascii="Courier New" w:hAnsi="Courier New" w:cs="Courier New"/>
+                          <w:b/>
+                          <w:bCs/>
+                          <w:color w:val="000080"/>
+                          <w:sz w:val="20"/>
+                          <w:szCs w:val="20"/>
+                          <w:highlight w:val="white"/>
+                          <w:lang w:val="en-US"/>
+                        </w:rPr>
+                        <w:t>);</w:t>
+                      </w:r>
+                      <w:proofErr w:type="gramEnd"/>
                     </w:p>
                     <w:p>
                       <w:pPr>
@@ -10253,8 +10903,23 @@
                           <w:highlight w:val="white"/>
                           <w:lang w:val="en-US"/>
                         </w:rPr>
-                        <w:t>();</w:t>
-                      </w:r>
+                        <w:t>(</w:t>
+                      </w:r>
+                      <w:proofErr w:type="gramStart"/>
+                      <w:r>
+                        <w:rPr>
+                          <w:rFonts w:ascii="Courier New" w:hAnsi="Courier New" w:cs="Courier New"/>
+                          <w:b/>
+                          <w:bCs/>
+                          <w:color w:val="000080"/>
+                          <w:sz w:val="20"/>
+                          <w:szCs w:val="20"/>
+                          <w:highlight w:val="white"/>
+                          <w:lang w:val="en-US"/>
+                        </w:rPr>
+                        <w:t>);</w:t>
+                      </w:r>
+                      <w:proofErr w:type="gramEnd"/>
                     </w:p>
                     <w:p>
                       <w:pPr>
@@ -10640,8 +11305,23 @@
                           <w:highlight w:val="white"/>
                           <w:lang w:val="en-US"/>
                         </w:rPr>
-                        <w:t>();</w:t>
-                      </w:r>
+                        <w:t>(</w:t>
+                      </w:r>
+                      <w:proofErr w:type="gramStart"/>
+                      <w:r>
+                        <w:rPr>
+                          <w:rFonts w:ascii="Courier New" w:hAnsi="Courier New" w:cs="Courier New"/>
+                          <w:b/>
+                          <w:bCs/>
+                          <w:color w:val="000080"/>
+                          <w:sz w:val="20"/>
+                          <w:szCs w:val="20"/>
+                          <w:highlight w:val="white"/>
+                          <w:lang w:val="en-US"/>
+                        </w:rPr>
+                        <w:t>);</w:t>
+                      </w:r>
+                      <w:proofErr w:type="gramEnd"/>
                     </w:p>
                     <w:p>
                       <w:pPr>
@@ -10724,6 +11404,7 @@
                         </w:rPr>
                         <w:tab/>
                       </w:r>
+                      <w:proofErr w:type="gramStart"/>
                       <w:r>
                         <w:rPr>
                           <w:rFonts w:ascii="Courier New" w:hAnsi="Courier New" w:cs="Courier New"/>
@@ -10750,6 +11431,7 @@
                         </w:rPr>
                         <w:t>;</w:t>
                       </w:r>
+                      <w:proofErr w:type="gramEnd"/>
                     </w:p>
                     <w:p>
                       <w:pPr>
@@ -11001,8 +11683,23 @@
                           <w:highlight w:val="white"/>
                           <w:lang w:val="en-US"/>
                         </w:rPr>
-                        <w:t>();</w:t>
-                      </w:r>
+                        <w:t>(</w:t>
+                      </w:r>
+                      <w:proofErr w:type="gramStart"/>
+                      <w:r>
+                        <w:rPr>
+                          <w:rFonts w:ascii="Courier New" w:hAnsi="Courier New" w:cs="Courier New"/>
+                          <w:b/>
+                          <w:bCs/>
+                          <w:color w:val="000080"/>
+                          <w:sz w:val="20"/>
+                          <w:szCs w:val="20"/>
+                          <w:highlight w:val="white"/>
+                          <w:lang w:val="en-US"/>
+                        </w:rPr>
+                        <w:t>);</w:t>
+                      </w:r>
+                      <w:proofErr w:type="gramEnd"/>
                     </w:p>
                     <w:p>
                       <w:pPr>
@@ -11085,6 +11782,7 @@
                         </w:rPr>
                         <w:tab/>
                       </w:r>
+                      <w:proofErr w:type="gramStart"/>
                       <w:r>
                         <w:rPr>
                           <w:rFonts w:ascii="Courier New" w:hAnsi="Courier New" w:cs="Courier New"/>
@@ -11111,6 +11809,7 @@
                         </w:rPr>
                         <w:t>;</w:t>
                       </w:r>
+                      <w:proofErr w:type="gramEnd"/>
                     </w:p>
                     <w:p>
                       <w:pPr>
@@ -11362,8 +12061,23 @@
                           <w:highlight w:val="white"/>
                           <w:lang w:val="en-US"/>
                         </w:rPr>
-                        <w:t>();</w:t>
-                      </w:r>
+                        <w:t>(</w:t>
+                      </w:r>
+                      <w:proofErr w:type="gramStart"/>
+                      <w:r>
+                        <w:rPr>
+                          <w:rFonts w:ascii="Courier New" w:hAnsi="Courier New" w:cs="Courier New"/>
+                          <w:b/>
+                          <w:bCs/>
+                          <w:color w:val="000080"/>
+                          <w:sz w:val="20"/>
+                          <w:szCs w:val="20"/>
+                          <w:highlight w:val="white"/>
+                          <w:lang w:val="en-US"/>
+                        </w:rPr>
+                        <w:t>);</w:t>
+                      </w:r>
+                      <w:proofErr w:type="gramEnd"/>
                     </w:p>
                     <w:p>
                       <w:pPr>
@@ -11446,6 +12160,7 @@
                         </w:rPr>
                         <w:tab/>
                       </w:r>
+                      <w:proofErr w:type="gramStart"/>
                       <w:r>
                         <w:rPr>
                           <w:rFonts w:ascii="Courier New" w:hAnsi="Courier New" w:cs="Courier New"/>
@@ -11472,6 +12187,7 @@
                         </w:rPr>
                         <w:t>;</w:t>
                       </w:r>
+                      <w:proofErr w:type="gramEnd"/>
                     </w:p>
                     <w:p>
                       <w:pPr>
@@ -11723,8 +12439,23 @@
                           <w:highlight w:val="white"/>
                           <w:lang w:val="en-US"/>
                         </w:rPr>
-                        <w:t>();</w:t>
-                      </w:r>
+                        <w:t>(</w:t>
+                      </w:r>
+                      <w:proofErr w:type="gramStart"/>
+                      <w:r>
+                        <w:rPr>
+                          <w:rFonts w:ascii="Courier New" w:hAnsi="Courier New" w:cs="Courier New"/>
+                          <w:b/>
+                          <w:bCs/>
+                          <w:color w:val="000080"/>
+                          <w:sz w:val="20"/>
+                          <w:szCs w:val="20"/>
+                          <w:highlight w:val="white"/>
+                          <w:lang w:val="en-US"/>
+                        </w:rPr>
+                        <w:t>);</w:t>
+                      </w:r>
+                      <w:proofErr w:type="gramEnd"/>
                     </w:p>
                     <w:p>
                       <w:pPr>
@@ -11807,6 +12538,7 @@
                         </w:rPr>
                         <w:tab/>
                       </w:r>
+                      <w:proofErr w:type="gramStart"/>
                       <w:r>
                         <w:rPr>
                           <w:rFonts w:ascii="Courier New" w:hAnsi="Courier New" w:cs="Courier New"/>
@@ -11833,6 +12565,7 @@
                         </w:rPr>
                         <w:t>;</w:t>
                       </w:r>
+                      <w:proofErr w:type="gramEnd"/>
                     </w:p>
                     <w:p>
                       <w:pPr>
@@ -12145,6 +12878,7 @@
                         </w:rPr>
                         <w:t>!!"</w:t>
                       </w:r>
+                      <w:proofErr w:type="gramStart"/>
                       <w:r>
                         <w:rPr>
                           <w:rFonts w:ascii="Courier New" w:hAnsi="Courier New" w:cs="Courier New"/>
@@ -12158,6 +12892,7 @@
                         </w:rPr>
                         <w:t>);</w:t>
                       </w:r>
+                      <w:proofErr w:type="gramEnd"/>
                     </w:p>
                     <w:p>
                       <w:pPr>
@@ -12594,6 +13329,7 @@
                         </w:rPr>
                         <w:t>e</w:t>
                       </w:r>
+                      <w:proofErr w:type="gramStart"/>
                       <w:r>
                         <w:rPr>
                           <w:rFonts w:ascii="Courier New" w:hAnsi="Courier New" w:cs="Courier New"/>
@@ -12607,6 +13343,7 @@
                         </w:rPr>
                         <w:t>);</w:t>
                       </w:r>
+                      <w:proofErr w:type="gramEnd"/>
                     </w:p>
                     <w:p>
                       <w:pPr>
@@ -12794,6 +13531,7 @@
                         <w:t>sair</w:t>
                       </w:r>
                       <w:proofErr w:type="spellEnd"/>
+                      <w:proofErr w:type="gramStart"/>
                       <w:r>
                         <w:rPr>
                           <w:rFonts w:ascii="Courier New" w:hAnsi="Courier New" w:cs="Courier New"/>
@@ -12807,6 +13545,7 @@
                         </w:rPr>
                         <w:t>);</w:t>
                       </w:r>
+                      <w:proofErr w:type="gramEnd"/>
                     </w:p>
                     <w:p>
                       <w:pPr>
@@ -12931,8 +13670,23 @@
                           <w:highlight w:val="white"/>
                           <w:lang w:val="en-US"/>
                         </w:rPr>
-                        <w:t>();</w:t>
-                      </w:r>
+                        <w:t>(</w:t>
+                      </w:r>
+                      <w:proofErr w:type="gramStart"/>
+                      <w:r>
+                        <w:rPr>
+                          <w:rFonts w:ascii="Courier New" w:hAnsi="Courier New" w:cs="Courier New"/>
+                          <w:b/>
+                          <w:bCs/>
+                          <w:color w:val="000080"/>
+                          <w:sz w:val="20"/>
+                          <w:szCs w:val="20"/>
+                          <w:highlight w:val="white"/>
+                          <w:lang w:val="en-US"/>
+                        </w:rPr>
+                        <w:t>);</w:t>
+                      </w:r>
+                      <w:proofErr w:type="gramEnd"/>
                     </w:p>
                     <w:p>
                       <w:pPr>
@@ -13250,6 +14004,7 @@
                         </w:rPr>
                         <w:t>"</w:t>
                       </w:r>
+                      <w:proofErr w:type="gramStart"/>
                       <w:r>
                         <w:rPr>
                           <w:rFonts w:ascii="Courier New" w:hAnsi="Courier New" w:cs="Courier New"/>
@@ -13263,6 +14018,7 @@
                         </w:rPr>
                         <w:t>);</w:t>
                       </w:r>
+                      <w:proofErr w:type="gramEnd"/>
                     </w:p>
                     <w:p>
                       <w:pPr>
@@ -13410,6 +14166,7 @@
                         </w:rPr>
                         <w:t>"</w:t>
                       </w:r>
+                      <w:proofErr w:type="gramStart"/>
                       <w:r>
                         <w:rPr>
                           <w:rFonts w:ascii="Courier New" w:hAnsi="Courier New" w:cs="Courier New"/>
@@ -13423,6 +14180,7 @@
                         </w:rPr>
                         <w:t>);</w:t>
                       </w:r>
+                      <w:proofErr w:type="gramEnd"/>
                     </w:p>
                     <w:p>
                       <w:pPr>
@@ -13570,6 +14328,7 @@
                         </w:rPr>
                         <w:t>"</w:t>
                       </w:r>
+                      <w:proofErr w:type="gramStart"/>
                       <w:r>
                         <w:rPr>
                           <w:rFonts w:ascii="Courier New" w:hAnsi="Courier New" w:cs="Courier New"/>
@@ -13583,6 +14342,7 @@
                         </w:rPr>
                         <w:t>);</w:t>
                       </w:r>
+                      <w:proofErr w:type="gramEnd"/>
                     </w:p>
                     <w:p>
                       <w:pPr>
@@ -13730,6 +14490,7 @@
                         </w:rPr>
                         <w:t>"</w:t>
                       </w:r>
+                      <w:proofErr w:type="gramStart"/>
                       <w:r>
                         <w:rPr>
                           <w:rFonts w:ascii="Courier New" w:hAnsi="Courier New" w:cs="Courier New"/>
@@ -13743,6 +14504,7 @@
                         </w:rPr>
                         <w:t>);</w:t>
                       </w:r>
+                      <w:proofErr w:type="gramEnd"/>
                     </w:p>
                     <w:p>
                       <w:pPr>
@@ -13946,7 +14708,10 @@
         </mc:AlternateContent>
       </w:r>
       <w:r>
-        <w:t>Imprimir o menu no console;</w:t>
+        <w:t>Imprimir o menu no console</w:t>
+      </w:r>
+      <w:r>
+        <w:t>:</w:t>
       </w:r>
     </w:p>
     <w:p>
@@ -14214,6 +14979,7 @@
                               </w:rPr>
                               <w:t>(</w:t>
                             </w:r>
+                            <w:proofErr w:type="gramStart"/>
                             <w:r>
                               <w:rPr>
                                 <w:rFonts w:ascii="Courier New" w:eastAsia="Times New Roman" w:hAnsi="Courier New" w:cs="Courier New"/>
@@ -14226,6 +14992,7 @@
                               </w:rPr>
                               <w:t>);</w:t>
                             </w:r>
+                            <w:proofErr w:type="gramEnd"/>
                           </w:p>
                           <w:p>
                             <w:pPr>
@@ -14321,6 +15088,7 @@
                               </w:rPr>
                               <w:t>,</w:t>
                             </w:r>
+                            <w:proofErr w:type="gramStart"/>
                             <w:r>
                               <w:rPr>
                                 <w:rFonts w:ascii="Courier New" w:eastAsia="Times New Roman" w:hAnsi="Courier New" w:cs="Courier New"/>
@@ -14343,6 +15111,7 @@
                               </w:rPr>
                               <w:t>;</w:t>
                             </w:r>
+                            <w:proofErr w:type="gramEnd"/>
                           </w:p>
                           <w:p>
                             <w:pPr>
@@ -14468,6 +15237,7 @@
                               </w:rPr>
                               <w:t xml:space="preserve"> </w:t>
                             </w:r>
+                            <w:proofErr w:type="gramStart"/>
                             <w:r>
                               <w:rPr>
                                 <w:rFonts w:ascii="Courier New" w:eastAsia="Times New Roman" w:hAnsi="Courier New" w:cs="Courier New"/>
@@ -14490,6 +15260,7 @@
                               </w:rPr>
                               <w:t>;</w:t>
                             </w:r>
+                            <w:proofErr w:type="gramEnd"/>
                           </w:p>
                           <w:p>
                             <w:pPr>
@@ -14596,15 +15367,27 @@
                               </w:rPr>
                               <w:t xml:space="preserve"> </w:t>
                             </w:r>
-                            <w:r>
-                              <w:rPr>
-                                <w:rFonts w:ascii="Courier New" w:eastAsia="Times New Roman" w:hAnsi="Courier New" w:cs="Courier New"/>
-                                <w:color w:val="000000"/>
-                                <w:sz w:val="20"/>
-                                <w:szCs w:val="20"/>
-                                <w:lang w:val="en-US"/>
-                              </w:rPr>
-                              <w:t>adicao(){</w:t>
+                            <w:proofErr w:type="spellStart"/>
+                            <w:r>
+                              <w:rPr>
+                                <w:rFonts w:ascii="Courier New" w:eastAsia="Times New Roman" w:hAnsi="Courier New" w:cs="Courier New"/>
+                                <w:color w:val="000000"/>
+                                <w:sz w:val="20"/>
+                                <w:szCs w:val="20"/>
+                                <w:lang w:val="en-US"/>
+                              </w:rPr>
+                              <w:t>adicao</w:t>
+                            </w:r>
+                            <w:proofErr w:type="spellEnd"/>
+                            <w:r>
+                              <w:rPr>
+                                <w:rFonts w:ascii="Courier New" w:eastAsia="Times New Roman" w:hAnsi="Courier New" w:cs="Courier New"/>
+                                <w:color w:val="000000"/>
+                                <w:sz w:val="20"/>
+                                <w:szCs w:val="20"/>
+                                <w:lang w:val="en-US"/>
+                              </w:rPr>
+                              <w:t>(){</w:t>
                             </w:r>
                           </w:p>
                           <w:p>
@@ -14628,8 +15411,20 @@
                                 <w:lang w:val="en-US"/>
                               </w:rPr>
                               <w:tab/>
-                              <w:t xml:space="preserve">      n1 = num1.nextInt(MAX);</w:t>
-                            </w:r>
+                              <w:t xml:space="preserve">      n1 = num1.nextInt(MAX</w:t>
+                            </w:r>
+                            <w:proofErr w:type="gramStart"/>
+                            <w:r>
+                              <w:rPr>
+                                <w:rFonts w:ascii="Courier New" w:eastAsia="Times New Roman" w:hAnsi="Courier New" w:cs="Courier New"/>
+                                <w:color w:val="000000"/>
+                                <w:sz w:val="20"/>
+                                <w:szCs w:val="20"/>
+                                <w:lang w:val="en-US"/>
+                              </w:rPr>
+                              <w:t>);</w:t>
+                            </w:r>
+                            <w:proofErr w:type="gramEnd"/>
                           </w:p>
                           <w:p>
                             <w:pPr>
@@ -14704,7 +15499,27 @@
                                 <w:szCs w:val="20"/>
                               </w:rPr>
                               <w:tab/>
-                              <w:t xml:space="preserve">      System.out.println(n1+" + "+ n2+ " = "+ (n1+n2));</w:t>
+                              <w:t xml:space="preserve">      </w:t>
+                            </w:r>
+                            <w:proofErr w:type="spellStart"/>
+                            <w:r>
+                              <w:rPr>
+                                <w:rFonts w:ascii="Courier New" w:eastAsia="Times New Roman" w:hAnsi="Courier New" w:cs="Courier New"/>
+                                <w:color w:val="000000"/>
+                                <w:sz w:val="20"/>
+                                <w:szCs w:val="20"/>
+                              </w:rPr>
+                              <w:t>System.out.println</w:t>
+                            </w:r>
+                            <w:proofErr w:type="spellEnd"/>
+                            <w:r>
+                              <w:rPr>
+                                <w:rFonts w:ascii="Courier New" w:eastAsia="Times New Roman" w:hAnsi="Courier New" w:cs="Courier New"/>
+                                <w:color w:val="000000"/>
+                                <w:sz w:val="20"/>
+                                <w:szCs w:val="20"/>
+                              </w:rPr>
+                              <w:t>(n1+" + "+ n2+ " = "+ (n1+n2));</w:t>
                             </w:r>
                           </w:p>
                           <w:p>
@@ -14943,8 +15758,22 @@
                           <w:szCs w:val="20"/>
                           <w:lang w:val="en-US"/>
                         </w:rPr>
-                        <w:t>();</w:t>
-                      </w:r>
+                        <w:t>(</w:t>
+                      </w:r>
+                      <w:proofErr w:type="gramStart"/>
+                      <w:r>
+                        <w:rPr>
+                          <w:rFonts w:ascii="Courier New" w:eastAsia="Times New Roman" w:hAnsi="Courier New" w:cs="Courier New"/>
+                          <w:b/>
+                          <w:bCs/>
+                          <w:color w:val="000080"/>
+                          <w:sz w:val="20"/>
+                          <w:szCs w:val="20"/>
+                          <w:lang w:val="en-US"/>
+                        </w:rPr>
+                        <w:t>);</w:t>
+                      </w:r>
+                      <w:proofErr w:type="gramEnd"/>
                     </w:p>
                     <w:p>
                       <w:pPr>
@@ -15040,6 +15869,7 @@
                         </w:rPr>
                         <w:t>,</w:t>
                       </w:r>
+                      <w:proofErr w:type="gramStart"/>
                       <w:r>
                         <w:rPr>
                           <w:rFonts w:ascii="Courier New" w:eastAsia="Times New Roman" w:hAnsi="Courier New" w:cs="Courier New"/>
@@ -15062,6 +15892,7 @@
                         </w:rPr>
                         <w:t>;</w:t>
                       </w:r>
+                      <w:proofErr w:type="gramEnd"/>
                     </w:p>
                     <w:p>
                       <w:pPr>
@@ -15187,6 +16018,7 @@
                         </w:rPr>
                         <w:t xml:space="preserve"> </w:t>
                       </w:r>
+                      <w:proofErr w:type="gramStart"/>
                       <w:r>
                         <w:rPr>
                           <w:rFonts w:ascii="Courier New" w:eastAsia="Times New Roman" w:hAnsi="Courier New" w:cs="Courier New"/>
@@ -15209,6 +16041,7 @@
                         </w:rPr>
                         <w:t>;</w:t>
                       </w:r>
+                      <w:proofErr w:type="gramEnd"/>
                     </w:p>
                     <w:p>
                       <w:pPr>
@@ -15359,8 +16192,20 @@
                           <w:lang w:val="en-US"/>
                         </w:rPr>
                         <w:tab/>
-                        <w:t xml:space="preserve">      n1 = num1.nextInt(MAX);</w:t>
-                      </w:r>
+                        <w:t xml:space="preserve">      n1 = num1.nextInt(MAX</w:t>
+                      </w:r>
+                      <w:proofErr w:type="gramStart"/>
+                      <w:r>
+                        <w:rPr>
+                          <w:rFonts w:ascii="Courier New" w:eastAsia="Times New Roman" w:hAnsi="Courier New" w:cs="Courier New"/>
+                          <w:color w:val="000000"/>
+                          <w:sz w:val="20"/>
+                          <w:szCs w:val="20"/>
+                          <w:lang w:val="en-US"/>
+                        </w:rPr>
+                        <w:t>);</w:t>
+                      </w:r>
+                      <w:proofErr w:type="gramEnd"/>
                     </w:p>
                     <w:p>
                       <w:pPr>
@@ -15514,7 +16359,10 @@
         </w:numPr>
       </w:pPr>
       <w:r>
-        <w:t>Calcular a subtração entre os números;</w:t>
+        <w:t>Calcular a subtração entre os números</w:t>
+      </w:r>
+      <w:r>
+        <w:t>:</w:t>
       </w:r>
     </w:p>
     <w:p>
@@ -15754,6 +16602,7 @@
                               </w:rPr>
                               <w:t>(</w:t>
                             </w:r>
+                            <w:proofErr w:type="gramStart"/>
                             <w:r>
                               <w:rPr>
                                 <w:rFonts w:ascii="Courier New" w:eastAsia="Times New Roman" w:hAnsi="Courier New" w:cs="Courier New"/>
@@ -15766,6 +16615,7 @@
                               </w:rPr>
                               <w:t>);</w:t>
                             </w:r>
+                            <w:proofErr w:type="gramEnd"/>
                           </w:p>
                           <w:p>
                             <w:pPr>
@@ -15861,6 +16711,7 @@
                               </w:rPr>
                               <w:t>,</w:t>
                             </w:r>
+                            <w:proofErr w:type="gramStart"/>
                             <w:r>
                               <w:rPr>
                                 <w:rFonts w:ascii="Courier New" w:eastAsia="Times New Roman" w:hAnsi="Courier New" w:cs="Courier New"/>
@@ -15883,6 +16734,7 @@
                               </w:rPr>
                               <w:t>;</w:t>
                             </w:r>
+                            <w:proofErr w:type="gramEnd"/>
                           </w:p>
                           <w:p>
                             <w:pPr>
@@ -16008,6 +16860,7 @@
                               </w:rPr>
                               <w:t xml:space="preserve"> </w:t>
                             </w:r>
+                            <w:proofErr w:type="gramStart"/>
                             <w:r>
                               <w:rPr>
                                 <w:rFonts w:ascii="Courier New" w:eastAsia="Times New Roman" w:hAnsi="Courier New" w:cs="Courier New"/>
@@ -16030,6 +16883,7 @@
                               </w:rPr>
                               <w:t>;</w:t>
                             </w:r>
+                            <w:proofErr w:type="gramEnd"/>
                           </w:p>
                           <w:p>
                             <w:pPr>
@@ -16136,6 +16990,7 @@
                               </w:rPr>
                               <w:t xml:space="preserve"> </w:t>
                             </w:r>
+                            <w:proofErr w:type="spellStart"/>
                             <w:r>
                               <w:rPr>
                                 <w:rFonts w:ascii="Courier New" w:eastAsia="Times New Roman" w:hAnsi="Courier New" w:cs="Courier New"/>
@@ -16146,6 +17001,7 @@
                               </w:rPr>
                               <w:t>subtracao</w:t>
                             </w:r>
+                            <w:proofErr w:type="spellEnd"/>
                             <w:r>
                               <w:rPr>
                                 <w:rFonts w:ascii="Courier New" w:eastAsia="Times New Roman" w:hAnsi="Courier New" w:cs="Courier New"/>
@@ -16178,8 +17034,20 @@
                                 <w:lang w:val="en-US"/>
                               </w:rPr>
                               <w:tab/>
-                              <w:t xml:space="preserve">      n1 = num1.nextInt(MAX);</w:t>
-                            </w:r>
+                              <w:t xml:space="preserve">      n1 = num1.nextInt(MAX</w:t>
+                            </w:r>
+                            <w:proofErr w:type="gramStart"/>
+                            <w:r>
+                              <w:rPr>
+                                <w:rFonts w:ascii="Courier New" w:eastAsia="Times New Roman" w:hAnsi="Courier New" w:cs="Courier New"/>
+                                <w:color w:val="000000"/>
+                                <w:sz w:val="20"/>
+                                <w:szCs w:val="20"/>
+                                <w:lang w:val="en-US"/>
+                              </w:rPr>
+                              <w:t>);</w:t>
+                            </w:r>
+                            <w:proofErr w:type="gramEnd"/>
                           </w:p>
                           <w:p>
                             <w:pPr>
@@ -16254,7 +17122,27 @@
                                 <w:szCs w:val="20"/>
                               </w:rPr>
                               <w:tab/>
-                              <w:t xml:space="preserve">      System.out.println(n1+" </w:t>
+                              <w:t xml:space="preserve">      </w:t>
+                            </w:r>
+                            <w:proofErr w:type="spellStart"/>
+                            <w:r>
+                              <w:rPr>
+                                <w:rFonts w:ascii="Courier New" w:eastAsia="Times New Roman" w:hAnsi="Courier New" w:cs="Courier New"/>
+                                <w:color w:val="000000"/>
+                                <w:sz w:val="20"/>
+                                <w:szCs w:val="20"/>
+                              </w:rPr>
+                              <w:t>System.out.println</w:t>
+                            </w:r>
+                            <w:proofErr w:type="spellEnd"/>
+                            <w:r>
+                              <w:rPr>
+                                <w:rFonts w:ascii="Courier New" w:eastAsia="Times New Roman" w:hAnsi="Courier New" w:cs="Courier New"/>
+                                <w:color w:val="000000"/>
+                                <w:sz w:val="20"/>
+                                <w:szCs w:val="20"/>
+                              </w:rPr>
+                              <w:t xml:space="preserve">(n1+" </w:t>
                             </w:r>
                             <w:r>
                               <w:rPr>
@@ -16529,8 +17417,22 @@
                           <w:szCs w:val="20"/>
                           <w:lang w:val="en-US"/>
                         </w:rPr>
-                        <w:t>();</w:t>
-                      </w:r>
+                        <w:t>(</w:t>
+                      </w:r>
+                      <w:proofErr w:type="gramStart"/>
+                      <w:r>
+                        <w:rPr>
+                          <w:rFonts w:ascii="Courier New" w:eastAsia="Times New Roman" w:hAnsi="Courier New" w:cs="Courier New"/>
+                          <w:b/>
+                          <w:bCs/>
+                          <w:color w:val="000080"/>
+                          <w:sz w:val="20"/>
+                          <w:szCs w:val="20"/>
+                          <w:lang w:val="en-US"/>
+                        </w:rPr>
+                        <w:t>);</w:t>
+                      </w:r>
+                      <w:proofErr w:type="gramEnd"/>
                     </w:p>
                     <w:p>
                       <w:pPr>
@@ -16626,6 +17528,7 @@
                         </w:rPr>
                         <w:t>,</w:t>
                       </w:r>
+                      <w:proofErr w:type="gramStart"/>
                       <w:r>
                         <w:rPr>
                           <w:rFonts w:ascii="Courier New" w:eastAsia="Times New Roman" w:hAnsi="Courier New" w:cs="Courier New"/>
@@ -16648,6 +17551,7 @@
                         </w:rPr>
                         <w:t>;</w:t>
                       </w:r>
+                      <w:proofErr w:type="gramEnd"/>
                     </w:p>
                     <w:p>
                       <w:pPr>
@@ -16773,6 +17677,7 @@
                         </w:rPr>
                         <w:t xml:space="preserve"> </w:t>
                       </w:r>
+                      <w:proofErr w:type="gramStart"/>
                       <w:r>
                         <w:rPr>
                           <w:rFonts w:ascii="Courier New" w:eastAsia="Times New Roman" w:hAnsi="Courier New" w:cs="Courier New"/>
@@ -16795,6 +17700,7 @@
                         </w:rPr>
                         <w:t>;</w:t>
                       </w:r>
+                      <w:proofErr w:type="gramEnd"/>
                     </w:p>
                     <w:p>
                       <w:pPr>
@@ -16945,8 +17851,20 @@
                           <w:lang w:val="en-US"/>
                         </w:rPr>
                         <w:tab/>
-                        <w:t xml:space="preserve">      n1 = num1.nextInt(MAX);</w:t>
-                      </w:r>
+                        <w:t xml:space="preserve">      n1 = num1.nextInt(MAX</w:t>
+                      </w:r>
+                      <w:proofErr w:type="gramStart"/>
+                      <w:r>
+                        <w:rPr>
+                          <w:rFonts w:ascii="Courier New" w:eastAsia="Times New Roman" w:hAnsi="Courier New" w:cs="Courier New"/>
+                          <w:color w:val="000000"/>
+                          <w:sz w:val="20"/>
+                          <w:szCs w:val="20"/>
+                          <w:lang w:val="en-US"/>
+                        </w:rPr>
+                        <w:t>);</w:t>
+                      </w:r>
+                      <w:proofErr w:type="gramEnd"/>
                     </w:p>
                     <w:p>
                       <w:pPr>
@@ -17138,7 +18056,10 @@
         </w:numPr>
       </w:pPr>
       <w:r>
-        <w:t>Calcular a multiplicação dos entre os números;</w:t>
+        <w:t>Calcular a multiplicação dos entre os números</w:t>
+      </w:r>
+      <w:r>
+        <w:t>:</w:t>
       </w:r>
     </w:p>
     <w:p>
@@ -17378,6 +18299,7 @@
                               </w:rPr>
                               <w:t>(</w:t>
                             </w:r>
+                            <w:proofErr w:type="gramStart"/>
                             <w:r>
                               <w:rPr>
                                 <w:rFonts w:ascii="Courier New" w:eastAsia="Times New Roman" w:hAnsi="Courier New" w:cs="Courier New"/>
@@ -17390,6 +18312,7 @@
                               </w:rPr>
                               <w:t>);</w:t>
                             </w:r>
+                            <w:proofErr w:type="gramEnd"/>
                           </w:p>
                           <w:p>
                             <w:pPr>
@@ -17485,6 +18408,7 @@
                               </w:rPr>
                               <w:t>,</w:t>
                             </w:r>
+                            <w:proofErr w:type="gramStart"/>
                             <w:r>
                               <w:rPr>
                                 <w:rFonts w:ascii="Courier New" w:eastAsia="Times New Roman" w:hAnsi="Courier New" w:cs="Courier New"/>
@@ -17507,6 +18431,7 @@
                               </w:rPr>
                               <w:t>;</w:t>
                             </w:r>
+                            <w:proofErr w:type="gramEnd"/>
                           </w:p>
                           <w:p>
                             <w:pPr>
@@ -17632,6 +18557,7 @@
                               </w:rPr>
                               <w:t xml:space="preserve"> </w:t>
                             </w:r>
+                            <w:proofErr w:type="gramStart"/>
                             <w:r>
                               <w:rPr>
                                 <w:rFonts w:ascii="Courier New" w:eastAsia="Times New Roman" w:hAnsi="Courier New" w:cs="Courier New"/>
@@ -17654,6 +18580,7 @@
                               </w:rPr>
                               <w:t>;</w:t>
                             </w:r>
+                            <w:proofErr w:type="gramEnd"/>
                           </w:p>
                           <w:p>
                             <w:pPr>
@@ -17760,6 +18687,7 @@
                               </w:rPr>
                               <w:t xml:space="preserve"> </w:t>
                             </w:r>
+                            <w:proofErr w:type="spellStart"/>
                             <w:r>
                               <w:rPr>
                                 <w:rFonts w:ascii="Courier New" w:eastAsia="Times New Roman" w:hAnsi="Courier New" w:cs="Courier New"/>
@@ -17770,6 +18698,7 @@
                               </w:rPr>
                               <w:t>multiplicacao</w:t>
                             </w:r>
+                            <w:proofErr w:type="spellEnd"/>
                             <w:r>
                               <w:rPr>
                                 <w:rFonts w:ascii="Courier New" w:eastAsia="Times New Roman" w:hAnsi="Courier New" w:cs="Courier New"/>
@@ -17802,8 +18731,20 @@
                                 <w:lang w:val="en-US"/>
                               </w:rPr>
                               <w:tab/>
-                              <w:t xml:space="preserve">      n1 = num1.nextInt(MAX);</w:t>
-                            </w:r>
+                              <w:t xml:space="preserve">      n1 = num1.nextInt(MAX</w:t>
+                            </w:r>
+                            <w:proofErr w:type="gramStart"/>
+                            <w:r>
+                              <w:rPr>
+                                <w:rFonts w:ascii="Courier New" w:eastAsia="Times New Roman" w:hAnsi="Courier New" w:cs="Courier New"/>
+                                <w:color w:val="000000"/>
+                                <w:sz w:val="20"/>
+                                <w:szCs w:val="20"/>
+                                <w:lang w:val="en-US"/>
+                              </w:rPr>
+                              <w:t>);</w:t>
+                            </w:r>
+                            <w:proofErr w:type="gramEnd"/>
                           </w:p>
                           <w:p>
                             <w:pPr>
@@ -17878,7 +18819,27 @@
                                 <w:szCs w:val="20"/>
                               </w:rPr>
                               <w:tab/>
-                              <w:t xml:space="preserve">      System.out.println(n1+" </w:t>
+                              <w:t xml:space="preserve">      </w:t>
+                            </w:r>
+                            <w:proofErr w:type="spellStart"/>
+                            <w:r>
+                              <w:rPr>
+                                <w:rFonts w:ascii="Courier New" w:eastAsia="Times New Roman" w:hAnsi="Courier New" w:cs="Courier New"/>
+                                <w:color w:val="000000"/>
+                                <w:sz w:val="20"/>
+                                <w:szCs w:val="20"/>
+                              </w:rPr>
+                              <w:t>System.out.println</w:t>
+                            </w:r>
+                            <w:proofErr w:type="spellEnd"/>
+                            <w:r>
+                              <w:rPr>
+                                <w:rFonts w:ascii="Courier New" w:eastAsia="Times New Roman" w:hAnsi="Courier New" w:cs="Courier New"/>
+                                <w:color w:val="000000"/>
+                                <w:sz w:val="20"/>
+                                <w:szCs w:val="20"/>
+                              </w:rPr>
+                              <w:t xml:space="preserve">(n1+" </w:t>
                             </w:r>
                             <w:r>
                               <w:rPr>
@@ -18153,8 +19114,22 @@
                           <w:szCs w:val="20"/>
                           <w:lang w:val="en-US"/>
                         </w:rPr>
-                        <w:t>();</w:t>
-                      </w:r>
+                        <w:t>(</w:t>
+                      </w:r>
+                      <w:proofErr w:type="gramStart"/>
+                      <w:r>
+                        <w:rPr>
+                          <w:rFonts w:ascii="Courier New" w:eastAsia="Times New Roman" w:hAnsi="Courier New" w:cs="Courier New"/>
+                          <w:b/>
+                          <w:bCs/>
+                          <w:color w:val="000080"/>
+                          <w:sz w:val="20"/>
+                          <w:szCs w:val="20"/>
+                          <w:lang w:val="en-US"/>
+                        </w:rPr>
+                        <w:t>);</w:t>
+                      </w:r>
+                      <w:proofErr w:type="gramEnd"/>
                     </w:p>
                     <w:p>
                       <w:pPr>
@@ -18250,6 +19225,7 @@
                         </w:rPr>
                         <w:t>,</w:t>
                       </w:r>
+                      <w:proofErr w:type="gramStart"/>
                       <w:r>
                         <w:rPr>
                           <w:rFonts w:ascii="Courier New" w:eastAsia="Times New Roman" w:hAnsi="Courier New" w:cs="Courier New"/>
@@ -18272,6 +19248,7 @@
                         </w:rPr>
                         <w:t>;</w:t>
                       </w:r>
+                      <w:proofErr w:type="gramEnd"/>
                     </w:p>
                     <w:p>
                       <w:pPr>
@@ -18397,6 +19374,7 @@
                         </w:rPr>
                         <w:t xml:space="preserve"> </w:t>
                       </w:r>
+                      <w:proofErr w:type="gramStart"/>
                       <w:r>
                         <w:rPr>
                           <w:rFonts w:ascii="Courier New" w:eastAsia="Times New Roman" w:hAnsi="Courier New" w:cs="Courier New"/>
@@ -18419,6 +19397,7 @@
                         </w:rPr>
                         <w:t>;</w:t>
                       </w:r>
+                      <w:proofErr w:type="gramEnd"/>
                     </w:p>
                     <w:p>
                       <w:pPr>
@@ -18569,8 +19548,20 @@
                           <w:lang w:val="en-US"/>
                         </w:rPr>
                         <w:tab/>
-                        <w:t xml:space="preserve">      n1 = num1.nextInt(MAX);</w:t>
-                      </w:r>
+                        <w:t xml:space="preserve">      n1 = num1.nextInt(MAX</w:t>
+                      </w:r>
+                      <w:proofErr w:type="gramStart"/>
+                      <w:r>
+                        <w:rPr>
+                          <w:rFonts w:ascii="Courier New" w:eastAsia="Times New Roman" w:hAnsi="Courier New" w:cs="Courier New"/>
+                          <w:color w:val="000000"/>
+                          <w:sz w:val="20"/>
+                          <w:szCs w:val="20"/>
+                          <w:lang w:val="en-US"/>
+                        </w:rPr>
+                        <w:t>);</w:t>
+                      </w:r>
+                      <w:proofErr w:type="gramEnd"/>
                     </w:p>
                     <w:p>
                       <w:pPr>
@@ -18994,6 +19985,7 @@
                               </w:rPr>
                               <w:t>(</w:t>
                             </w:r>
+                            <w:proofErr w:type="gramStart"/>
                             <w:r>
                               <w:rPr>
                                 <w:rFonts w:ascii="Courier New" w:eastAsia="Times New Roman" w:hAnsi="Courier New" w:cs="Courier New"/>
@@ -19006,6 +19998,7 @@
                               </w:rPr>
                               <w:t>);</w:t>
                             </w:r>
+                            <w:proofErr w:type="gramEnd"/>
                           </w:p>
                           <w:p>
                             <w:pPr>
@@ -19101,6 +20094,7 @@
                               </w:rPr>
                               <w:t>,</w:t>
                             </w:r>
+                            <w:proofErr w:type="gramStart"/>
                             <w:r>
                               <w:rPr>
                                 <w:rFonts w:ascii="Courier New" w:eastAsia="Times New Roman" w:hAnsi="Courier New" w:cs="Courier New"/>
@@ -19123,6 +20117,7 @@
                               </w:rPr>
                               <w:t>;</w:t>
                             </w:r>
+                            <w:proofErr w:type="gramEnd"/>
                           </w:p>
                           <w:p>
                             <w:pPr>
@@ -19248,6 +20243,7 @@
                               </w:rPr>
                               <w:t xml:space="preserve"> </w:t>
                             </w:r>
+                            <w:proofErr w:type="gramStart"/>
                             <w:r>
                               <w:rPr>
                                 <w:rFonts w:ascii="Courier New" w:eastAsia="Times New Roman" w:hAnsi="Courier New" w:cs="Courier New"/>
@@ -19270,6 +20266,7 @@
                               </w:rPr>
                               <w:t>;</w:t>
                             </w:r>
+                            <w:proofErr w:type="gramEnd"/>
                           </w:p>
                           <w:p>
                             <w:pPr>
@@ -19376,6 +20373,7 @@
                               </w:rPr>
                               <w:t xml:space="preserve"> </w:t>
                             </w:r>
+                            <w:proofErr w:type="spellStart"/>
                             <w:r>
                               <w:rPr>
                                 <w:rFonts w:ascii="Courier New" w:eastAsia="Times New Roman" w:hAnsi="Courier New" w:cs="Courier New"/>
@@ -19386,6 +20384,7 @@
                               </w:rPr>
                               <w:t>divisao</w:t>
                             </w:r>
+                            <w:proofErr w:type="spellEnd"/>
                             <w:r>
                               <w:rPr>
                                 <w:rFonts w:ascii="Courier New" w:eastAsia="Times New Roman" w:hAnsi="Courier New" w:cs="Courier New"/>
@@ -19509,6 +20508,7 @@
                               </w:rPr>
                               <w:t>MAX</w:t>
                             </w:r>
+                            <w:proofErr w:type="gramStart"/>
                             <w:r>
                               <w:rPr>
                                 <w:rFonts w:ascii="Courier New" w:eastAsia="Times New Roman" w:hAnsi="Courier New" w:cs="Courier New"/>
@@ -19521,6 +20521,7 @@
                               </w:rPr>
                               <w:t>);</w:t>
                             </w:r>
+                            <w:proofErr w:type="gramEnd"/>
                           </w:p>
                           <w:p>
                             <w:pPr>
@@ -19698,6 +20699,7 @@
                               </w:rPr>
                               <w:t>}</w:t>
                             </w:r>
+                            <w:proofErr w:type="spellStart"/>
                             <w:r>
                               <w:rPr>
                                 <w:rFonts w:ascii="Courier New" w:eastAsia="Times New Roman" w:hAnsi="Courier New" w:cs="Courier New"/>
@@ -19709,6 +20711,7 @@
                               </w:rPr>
                               <w:t>while</w:t>
                             </w:r>
+                            <w:proofErr w:type="spellEnd"/>
                             <w:r>
                               <w:rPr>
                                 <w:rFonts w:ascii="Courier New" w:eastAsia="Times New Roman" w:hAnsi="Courier New" w:cs="Courier New"/>
@@ -19809,7 +20812,17 @@
                                 <w:sz w:val="20"/>
                                 <w:szCs w:val="20"/>
                               </w:rPr>
-                              <w:t xml:space="preserve">        System</w:t>
+                              <w:t xml:space="preserve">        </w:t>
+                            </w:r>
+                            <w:proofErr w:type="spellStart"/>
+                            <w:r>
+                              <w:rPr>
+                                <w:rFonts w:ascii="Courier New" w:eastAsia="Times New Roman" w:hAnsi="Courier New" w:cs="Courier New"/>
+                                <w:color w:val="000000"/>
+                                <w:sz w:val="20"/>
+                                <w:szCs w:val="20"/>
+                              </w:rPr>
+                              <w:t>System</w:t>
                             </w:r>
                             <w:r>
                               <w:rPr>
@@ -19851,6 +20864,7 @@
                               </w:rPr>
                               <w:t>println</w:t>
                             </w:r>
+                            <w:proofErr w:type="spellEnd"/>
                             <w:r>
                               <w:rPr>
                                 <w:rFonts w:ascii="Courier New" w:eastAsia="Times New Roman" w:hAnsi="Courier New" w:cs="Courier New"/>
@@ -19971,6 +20985,7 @@
                               </w:rPr>
                               <w:t>(</w:t>
                             </w:r>
+                            <w:proofErr w:type="spellStart"/>
                             <w:r>
                               <w:rPr>
                                 <w:rFonts w:ascii="Courier New" w:eastAsia="Times New Roman" w:hAnsi="Courier New" w:cs="Courier New"/>
@@ -19980,6 +20995,7 @@
                               </w:rPr>
                               <w:t>float</w:t>
                             </w:r>
+                            <w:proofErr w:type="spellEnd"/>
                             <w:r>
                               <w:rPr>
                                 <w:rFonts w:ascii="Courier New" w:eastAsia="Times New Roman" w:hAnsi="Courier New" w:cs="Courier New"/>
@@ -20321,8 +21337,22 @@
                           <w:szCs w:val="20"/>
                           <w:lang w:val="en-US"/>
                         </w:rPr>
-                        <w:t>();</w:t>
-                      </w:r>
+                        <w:t>(</w:t>
+                      </w:r>
+                      <w:proofErr w:type="gramStart"/>
+                      <w:r>
+                        <w:rPr>
+                          <w:rFonts w:ascii="Courier New" w:eastAsia="Times New Roman" w:hAnsi="Courier New" w:cs="Courier New"/>
+                          <w:b/>
+                          <w:bCs/>
+                          <w:color w:val="000080"/>
+                          <w:sz w:val="20"/>
+                          <w:szCs w:val="20"/>
+                          <w:lang w:val="en-US"/>
+                        </w:rPr>
+                        <w:t>);</w:t>
+                      </w:r>
+                      <w:proofErr w:type="gramEnd"/>
                     </w:p>
                     <w:p>
                       <w:pPr>
@@ -20418,6 +21448,7 @@
                         </w:rPr>
                         <w:t>,</w:t>
                       </w:r>
+                      <w:proofErr w:type="gramStart"/>
                       <w:r>
                         <w:rPr>
                           <w:rFonts w:ascii="Courier New" w:eastAsia="Times New Roman" w:hAnsi="Courier New" w:cs="Courier New"/>
@@ -20440,6 +21471,7 @@
                         </w:rPr>
                         <w:t>;</w:t>
                       </w:r>
+                      <w:proofErr w:type="gramEnd"/>
                     </w:p>
                     <w:p>
                       <w:pPr>
@@ -20565,6 +21597,7 @@
                         </w:rPr>
                         <w:t xml:space="preserve"> </w:t>
                       </w:r>
+                      <w:proofErr w:type="gramStart"/>
                       <w:r>
                         <w:rPr>
                           <w:rFonts w:ascii="Courier New" w:eastAsia="Times New Roman" w:hAnsi="Courier New" w:cs="Courier New"/>
@@ -20587,6 +21620,7 @@
                         </w:rPr>
                         <w:t>;</w:t>
                       </w:r>
+                      <w:proofErr w:type="gramEnd"/>
                     </w:p>
                     <w:p>
                       <w:pPr>
@@ -20828,6 +21862,7 @@
                         </w:rPr>
                         <w:t>MAX</w:t>
                       </w:r>
+                      <w:proofErr w:type="gramStart"/>
                       <w:r>
                         <w:rPr>
                           <w:rFonts w:ascii="Courier New" w:eastAsia="Times New Roman" w:hAnsi="Courier New" w:cs="Courier New"/>
@@ -20840,6 +21875,7 @@
                         </w:rPr>
                         <w:t>);</w:t>
                       </w:r>
+                      <w:proofErr w:type="gramEnd"/>
                     </w:p>
                     <w:p>
                       <w:pPr>
@@ -21462,7 +22498,13 @@
         </mc:AlternateContent>
       </w:r>
       <w:r>
-        <w:t xml:space="preserve">Calcular a divisão entre os números. </w:t>
+        <w:t>Calcular a divisão entre os números</w:t>
+      </w:r>
+      <w:r>
+        <w:t>:</w:t>
+      </w:r>
+      <w:r>
+        <w:t xml:space="preserve"> </w:t>
       </w:r>
     </w:p>
     <w:p>
@@ -21470,6 +22512,27 @@
         <w:pStyle w:val="PargrafodaLista"/>
         <w:ind w:left="360"/>
       </w:pPr>
+    </w:p>
+    <w:p/>
+    <w:p>
+      <w:pPr>
+        <w:pStyle w:val="Ttulo3"/>
+        <w:numPr>
+          <w:ilvl w:val="0"/>
+          <w:numId w:val="5"/>
+        </w:numPr>
+        <w:rPr>
+          <w:b/>
+        </w:rPr>
+      </w:pPr>
+      <w:bookmarkStart w:id="13" w:name="_Toc85892456"/>
+      <w:r>
+        <w:rPr>
+          <w:b/>
+        </w:rPr>
+        <w:t>LINKS</w:t>
+      </w:r>
+      <w:bookmarkEnd w:id="13"/>
     </w:p>
     <w:p/>
     <w:p/>
@@ -21514,10 +22577,86 @@
         <w:spacing w:line="360" w:lineRule="auto"/>
       </w:pPr>
     </w:p>
+    <w:p>
+      <w:r>
+        <w:rPr>
+          <w:b/>
+          <w:bCs/>
+          <w:sz w:val="28"/>
+          <w:szCs w:val="28"/>
+        </w:rPr>
+        <w:t xml:space="preserve">Documento no Google </w:t>
+      </w:r>
+      <w:proofErr w:type="spellStart"/>
+      <w:r>
+        <w:rPr>
+          <w:b/>
+          <w:bCs/>
+          <w:sz w:val="28"/>
+          <w:szCs w:val="28"/>
+        </w:rPr>
+        <w:t>Docs</w:t>
+      </w:r>
+      <w:proofErr w:type="spellEnd"/>
+      <w:r>
+        <w:rPr>
+          <w:b/>
+          <w:bCs/>
+          <w:sz w:val="28"/>
+          <w:szCs w:val="28"/>
+        </w:rPr>
+        <w:t>:</w:t>
+      </w:r>
+    </w:p>
+    <w:p>
+      <w:pPr>
+        <w:rPr>
+          <w:sz w:val="24"/>
+          <w:szCs w:val="24"/>
+        </w:rPr>
+      </w:pPr>
+      <w:hyperlink r:id="rId11" w:history="1">
+        <w:r>
+          <w:rPr>
+            <w:sz w:val="24"/>
+            <w:szCs w:val="24"/>
+          </w:rPr>
+          <w:t>https://docs.google.com/document/d/1UqhRmP</w:t>
+        </w:r>
+        <w:r>
+          <w:rPr>
+            <w:sz w:val="24"/>
+            <w:szCs w:val="24"/>
+          </w:rPr>
+          <w:t>u</w:t>
+        </w:r>
+        <w:r>
+          <w:rPr>
+            <w:sz w:val="24"/>
+            <w:szCs w:val="24"/>
+          </w:rPr>
+          <w:t>8xijP4qe3SO3HKIMxiYOdc3USP4cSMOwN0uU/edit?</w:t>
+        </w:r>
+        <w:r>
+          <w:rPr>
+            <w:sz w:val="24"/>
+            <w:szCs w:val="24"/>
+          </w:rPr>
+          <w:t>u</w:t>
+        </w:r>
+        <w:r>
+          <w:rPr>
+            <w:sz w:val="24"/>
+            <w:szCs w:val="24"/>
+          </w:rPr>
+          <w:t>sp=sharing</w:t>
+        </w:r>
+      </w:hyperlink>
+    </w:p>
     <w:p/>
     <w:sectPr>
-      <w:headerReference w:type="default" r:id="rId11"/>
-      <w:footerReference w:type="default" r:id="rId12"/>
+      <w:headerReference w:type="default" r:id="rId12"/>
+      <w:footerReference w:type="default" r:id="rId13"/>
       <w:pgSz w:w="11909" w:h="16834"/>
       <w:pgMar w:top="1440" w:right="1440" w:bottom="1440" w:left="1440" w:header="720" w:footer="720" w:gutter="0"/>
       <w:pgNumType w:start="1"/>
@@ -21965,9 +23104,98 @@
     </w:lvl>
   </w:abstractNum>
   <w:abstractNum w:abstractNumId="3" w15:restartNumberingAfterBreak="0">
+    <w:nsid w:val="68001D5C"/>
+    <w:multiLevelType w:val="hybridMultilevel"/>
+    <w:tmpl w:val="09401EAA"/>
+    <w:lvl w:ilvl="0" w:tplc="FFFFFFFF">
+      <w:start w:val="1"/>
+      <w:numFmt w:val="decimal"/>
+      <w:lvlText w:val="%1."/>
+      <w:lvlJc w:val="left"/>
+      <w:pPr>
+        <w:ind w:left="360" w:hanging="360"/>
+      </w:pPr>
+      <w:rPr>
+        <w:rFonts w:hint="default"/>
+      </w:rPr>
+    </w:lvl>
+    <w:lvl w:ilvl="1" w:tplc="FFFFFFFF" w:tentative="1">
+      <w:start w:val="1"/>
+      <w:numFmt w:val="lowerLetter"/>
+      <w:lvlText w:val="%2."/>
+      <w:lvlJc w:val="left"/>
+      <w:pPr>
+        <w:ind w:left="1080" w:hanging="360"/>
+      </w:pPr>
+    </w:lvl>
+    <w:lvl w:ilvl="2" w:tplc="FFFFFFFF" w:tentative="1">
+      <w:start w:val="1"/>
+      <w:numFmt w:val="lowerRoman"/>
+      <w:lvlText w:val="%3."/>
+      <w:lvlJc w:val="right"/>
+      <w:pPr>
+        <w:ind w:left="1800" w:hanging="180"/>
+      </w:pPr>
+    </w:lvl>
+    <w:lvl w:ilvl="3" w:tplc="FFFFFFFF" w:tentative="1">
+      <w:start w:val="1"/>
+      <w:numFmt w:val="decimal"/>
+      <w:lvlText w:val="%4."/>
+      <w:lvlJc w:val="left"/>
+      <w:pPr>
+        <w:ind w:left="2520" w:hanging="360"/>
+      </w:pPr>
+    </w:lvl>
+    <w:lvl w:ilvl="4" w:tplc="FFFFFFFF" w:tentative="1">
+      <w:start w:val="1"/>
+      <w:numFmt w:val="lowerLetter"/>
+      <w:lvlText w:val="%5."/>
+      <w:lvlJc w:val="left"/>
+      <w:pPr>
+        <w:ind w:left="3240" w:hanging="360"/>
+      </w:pPr>
+    </w:lvl>
+    <w:lvl w:ilvl="5" w:tplc="FFFFFFFF" w:tentative="1">
+      <w:start w:val="1"/>
+      <w:numFmt w:val="lowerRoman"/>
+      <w:lvlText w:val="%6."/>
+      <w:lvlJc w:val="right"/>
+      <w:pPr>
+        <w:ind w:left="3960" w:hanging="180"/>
+      </w:pPr>
+    </w:lvl>
+    <w:lvl w:ilvl="6" w:tplc="FFFFFFFF" w:tentative="1">
+      <w:start w:val="1"/>
+      <w:numFmt w:val="decimal"/>
+      <w:lvlText w:val="%7."/>
+      <w:lvlJc w:val="left"/>
+      <w:pPr>
+        <w:ind w:left="4680" w:hanging="360"/>
+      </w:pPr>
+    </w:lvl>
+    <w:lvl w:ilvl="7" w:tplc="FFFFFFFF" w:tentative="1">
+      <w:start w:val="1"/>
+      <w:numFmt w:val="lowerLetter"/>
+      <w:lvlText w:val="%8."/>
+      <w:lvlJc w:val="left"/>
+      <w:pPr>
+        <w:ind w:left="5400" w:hanging="360"/>
+      </w:pPr>
+    </w:lvl>
+    <w:lvl w:ilvl="8" w:tplc="FFFFFFFF" w:tentative="1">
+      <w:start w:val="1"/>
+      <w:numFmt w:val="lowerRoman"/>
+      <w:lvlText w:val="%9."/>
+      <w:lvlJc w:val="right"/>
+      <w:pPr>
+        <w:ind w:left="6120" w:hanging="180"/>
+      </w:pPr>
+    </w:lvl>
+  </w:abstractNum>
+  <w:abstractNum w:abstractNumId="4" w15:restartNumberingAfterBreak="0">
     <w:nsid w:val="6BA3082C"/>
     <w:multiLevelType w:val="hybridMultilevel"/>
-    <w:tmpl w:val="09401EAA"/>
+    <w:tmpl w:val="BD027DFA"/>
     <w:lvl w:ilvl="0" w:tplc="0416000F">
       <w:start w:val="1"/>
       <w:numFmt w:val="decimal"/>
@@ -22053,7 +23281,7 @@
       </w:pPr>
     </w:lvl>
   </w:abstractNum>
-  <w:abstractNum w:abstractNumId="4" w15:restartNumberingAfterBreak="0">
+  <w:abstractNum w:abstractNumId="5" w15:restartNumberingAfterBreak="0">
     <w:nsid w:val="7E717E62"/>
     <w:multiLevelType w:val="hybridMultilevel"/>
     <w:tmpl w:val="B2D0582C"/>
@@ -22176,9 +23404,12 @@
     <w:abstractNumId w:val="0"/>
   </w:num>
   <w:num w:numId="4">
+    <w:abstractNumId w:val="5"/>
+  </w:num>
+  <w:num w:numId="5">
     <w:abstractNumId w:val="4"/>
   </w:num>
-  <w:num w:numId="5">
+  <w:num w:numId="6">
     <w:abstractNumId w:val="3"/>
   </w:num>
 </w:numbering>
@@ -22623,6 +23854,7 @@
     <w:name w:val="heading 3"/>
     <w:basedOn w:val="Normal"/>
     <w:next w:val="Normal"/>
+    <w:link w:val="Ttulo3Char"/>
     <w:uiPriority w:val="9"/>
     <w:unhideWhenUsed/>
     <w:qFormat/>
@@ -23006,6 +24238,18 @@
       <w:shd w:val="clear" w:color="auto" w:fill="E1DFDD"/>
     </w:rPr>
   </w:style>
+  <w:style w:type="character" w:customStyle="1" w:styleId="Ttulo3Char">
+    <w:name w:val="Título 3 Char"/>
+    <w:basedOn w:val="Fontepargpadro"/>
+    <w:link w:val="Ttulo3"/>
+    <w:uiPriority w:val="9"/>
+    <w:rsid w:val="003206D8"/>
+    <w:rPr>
+      <w:color w:val="434343"/>
+      <w:sz w:val="28"/>
+      <w:szCs w:val="28"/>
+    </w:rPr>
+  </w:style>
 </w:styles>
 </file>
 

</xml_diff>